<commit_message>
Dynamic behavior definition have been added
</commit_message>
<xml_diff>
--- a/docs/math1.docx
+++ b/docs/math1.docx
@@ -116,7 +116,6 @@
       <w:pPr>
         <w:rPr>
           <w:rFonts w:eastAsiaTheme="minorEastAsia"/>
-          <w:lang w:val="ru-RU"/>
         </w:rPr>
       </w:pPr>
       <m:oMathPara>
@@ -217,16 +216,7 @@
                     <w:rPr>
                       <w:rFonts w:ascii="Cambria Math" w:hAnsi="Cambria Math"/>
                     </w:rPr>
-                    <m:t>COL</m:t>
-                  </m:r>
-                  <m:r>
-                    <m:rPr>
-                      <m:nor/>
-                    </m:rPr>
-                    <w:rPr>
-                      <w:rFonts w:ascii="Cambria Math" w:hAnsi="Cambria Math"/>
-                    </w:rPr>
-                    <m:t>"</m:t>
+                    <m:t>COL"</m:t>
                   </m:r>
                   <m:r>
                     <w:rPr>
@@ -240,13 +230,7 @@
                     <w:rPr>
                       <w:rFonts w:ascii="Cambria Math" w:hAnsi="Cambria Math"/>
                     </w:rPr>
-                    <m:t>3</m:t>
-                  </m:r>
-                  <m:r>
-                    <w:rPr>
-                      <w:rFonts w:ascii="Cambria Math" w:hAnsi="Cambria Math"/>
-                    </w:rPr>
-                    <m:t xml:space="preserve"> </m:t>
+                    <m:t xml:space="preserve">3 </m:t>
                   </m:r>
                   <m:r>
                     <w:rPr>
@@ -272,13 +256,7 @@
                     <w:rPr>
                       <w:rFonts w:ascii="Cambria Math" w:hAnsi="Cambria Math"/>
                     </w:rPr>
-                    <m:t>=(2</m:t>
-                  </m:r>
-                  <m:r>
-                    <w:rPr>
-                      <w:rFonts w:ascii="Cambria Math" w:hAnsi="Cambria Math"/>
-                    </w:rPr>
-                    <m:t>, "</m:t>
+                    <m:t>=(2, "</m:t>
                   </m:r>
                   <m:r>
                     <m:rPr>
@@ -287,16 +265,7 @@
                     <w:rPr>
                       <w:rFonts w:ascii="Cambria Math" w:hAnsi="Cambria Math"/>
                     </w:rPr>
-                    <m:t>OUR</m:t>
-                  </m:r>
-                  <m:r>
-                    <m:rPr>
-                      <m:nor/>
-                    </m:rPr>
-                    <w:rPr>
-                      <w:rFonts w:ascii="Cambria Math" w:hAnsi="Cambria Math"/>
-                    </w:rPr>
-                    <m:t>"</m:t>
+                    <m:t>OUR"</m:t>
                   </m:r>
                   <m:r>
                     <w:rPr>
@@ -316,13 +285,7 @@
                     <w:rPr>
                       <w:rFonts w:ascii="Cambria Math" w:hAnsi="Cambria Math"/>
                     </w:rPr>
-                    <m:t>2</m:t>
-                  </m:r>
-                  <m:r>
-                    <w:rPr>
-                      <w:rFonts w:ascii="Cambria Math" w:hAnsi="Cambria Math"/>
-                    </w:rPr>
-                    <m:t xml:space="preserve"> </m:t>
+                    <m:t xml:space="preserve">2 </m:t>
                   </m:r>
                   <m:r>
                     <w:rPr>
@@ -348,13 +311,7 @@
                     <w:rPr>
                       <w:rFonts w:ascii="Cambria Math" w:hAnsi="Cambria Math"/>
                     </w:rPr>
-                    <m:t>=(3</m:t>
-                  </m:r>
-                  <m:r>
-                    <w:rPr>
-                      <w:rFonts w:ascii="Cambria Math" w:hAnsi="Cambria Math"/>
-                    </w:rPr>
-                    <m:t>, "</m:t>
+                    <m:t>=(3, "</m:t>
                   </m:r>
                   <m:r>
                     <m:rPr>
@@ -363,16 +320,7 @@
                     <w:rPr>
                       <w:rFonts w:ascii="Cambria Math" w:hAnsi="Cambria Math"/>
                     </w:rPr>
-                    <m:t xml:space="preserve">ED </m:t>
-                  </m:r>
-                  <m:r>
-                    <m:rPr>
-                      <m:nor/>
-                    </m:rPr>
-                    <w:rPr>
-                      <w:rFonts w:ascii="Cambria Math" w:hAnsi="Cambria Math"/>
-                    </w:rPr>
-                    <m:t>"</m:t>
+                    <m:t>ED "</m:t>
                   </m:r>
                   <m:r>
                     <w:rPr>
@@ -392,13 +340,7 @@
                     <w:rPr>
                       <w:rFonts w:ascii="Cambria Math" w:hAnsi="Cambria Math"/>
                     </w:rPr>
-                    <m:t>0</m:t>
-                  </m:r>
-                  <m:r>
-                    <w:rPr>
-                      <w:rFonts w:ascii="Cambria Math" w:hAnsi="Cambria Math"/>
-                    </w:rPr>
-                    <m:t xml:space="preserve"> </m:t>
+                    <m:t xml:space="preserve">0 </m:t>
                   </m:r>
                   <m:r>
                     <w:rPr>
@@ -1533,13 +1475,7 @@
             <w:rPr>
               <w:rFonts w:ascii="Cambria Math" w:eastAsiaTheme="minorEastAsia" w:hAnsi="Cambria Math"/>
             </w:rPr>
-            <m:t>A</m:t>
-          </m:r>
-          <m:r>
-            <w:rPr>
-              <w:rFonts w:ascii="Cambria Math" w:eastAsiaTheme="minorEastAsia" w:hAnsi="Cambria Math"/>
-            </w:rPr>
-            <m:t>⊆</m:t>
+            <m:t>A⊆</m:t>
           </m:r>
           <m:r>
             <w:rPr>
@@ -1753,6 +1689,7 @@
       <w:pPr>
         <w:rPr>
           <w:rFonts w:eastAsiaTheme="minorEastAsia"/>
+          <w:lang w:val="ru-RU"/>
         </w:rPr>
       </w:pPr>
       <w:r>
@@ -1828,28 +1765,7 @@
             <w:rFonts w:ascii="Cambria Math" w:eastAsiaTheme="minorEastAsia" w:hAnsi="Cambria Math"/>
             <w:lang w:val="ru-RU"/>
           </w:rPr>
-          <m:t>:</m:t>
-        </m:r>
-        <m:r>
-          <w:rPr>
-            <w:rFonts w:ascii="Cambria Math" w:eastAsiaTheme="minorEastAsia" w:hAnsi="Cambria Math"/>
-            <w:lang w:val="ru-RU"/>
-          </w:rPr>
-          <m:t>T</m:t>
-        </m:r>
-        <m:r>
-          <w:rPr>
-            <w:rFonts w:ascii="Cambria Math" w:eastAsiaTheme="minorEastAsia" w:hAnsi="Cambria Math"/>
-            <w:lang w:val="ru-RU"/>
-          </w:rPr>
-          <m:t>→</m:t>
-        </m:r>
-        <m:r>
-          <w:rPr>
-            <w:rFonts w:ascii="Cambria Math" w:eastAsiaTheme="minorEastAsia" w:hAnsi="Cambria Math"/>
-            <w:lang w:val="ru-RU"/>
-          </w:rPr>
-          <m:t>EXPR</m:t>
+          <m:t>:T→EXPR</m:t>
         </m:r>
       </m:oMath>
       <w:r>
@@ -1864,28 +1780,7 @@
           <w:rFonts w:eastAsiaTheme="minorEastAsia"/>
           <w:lang w:val="ru-RU"/>
         </w:rPr>
-        <w:t xml:space="preserve">сопоставляет </w:t>
-      </w:r>
-      <w:r>
-        <w:rPr>
-          <w:rFonts w:eastAsiaTheme="minorEastAsia"/>
-          <w:lang w:val="ru-RU"/>
-        </w:rPr>
-        <w:t>сторожевое условие каждому</w:t>
-      </w:r>
-      <w:r>
-        <w:rPr>
-          <w:rFonts w:eastAsiaTheme="minorEastAsia"/>
-          <w:lang w:val="ru-RU"/>
-        </w:rPr>
-        <w:t xml:space="preserve"> </w:t>
-      </w:r>
-      <w:r>
-        <w:rPr>
-          <w:rFonts w:eastAsiaTheme="minorEastAsia"/>
-          <w:lang w:val="ru-RU"/>
-        </w:rPr>
-        <w:t xml:space="preserve">переходу </w:t>
+        <w:t xml:space="preserve">сопоставляет сторожевое условие каждому переходу </w:t>
       </w:r>
       <w:r>
         <w:rPr>
@@ -1970,6 +1865,7 @@
       <w:pPr>
         <w:rPr>
           <w:rFonts w:eastAsiaTheme="minorEastAsia"/>
+          <w:lang w:val="ru-RU"/>
         </w:rPr>
       </w:pPr>
       <w:r>
@@ -1985,28 +1881,7 @@
             <w:rFonts w:ascii="Cambria Math" w:eastAsiaTheme="minorEastAsia" w:hAnsi="Cambria Math"/>
             <w:lang w:val="ru-RU"/>
           </w:rPr>
-          <m:t>E</m:t>
-        </m:r>
-        <m:r>
-          <w:rPr>
-            <w:rFonts w:ascii="Cambria Math" w:eastAsiaTheme="minorEastAsia" w:hAnsi="Cambria Math"/>
-            <w:lang w:val="ru-RU"/>
-          </w:rPr>
-          <m:t>:</m:t>
-        </m:r>
-        <m:r>
-          <w:rPr>
-            <w:rFonts w:ascii="Cambria Math" w:eastAsiaTheme="minorEastAsia" w:hAnsi="Cambria Math"/>
-            <w:lang w:val="ru-RU"/>
-          </w:rPr>
-          <m:t>A</m:t>
-        </m:r>
-        <m:r>
-          <w:rPr>
-            <w:rFonts w:ascii="Cambria Math" w:eastAsiaTheme="minorEastAsia" w:hAnsi="Cambria Math"/>
-            <w:lang w:val="ru-RU"/>
-          </w:rPr>
-          <m:t>→</m:t>
+          <m:t>E:A→</m:t>
         </m:r>
         <m:r>
           <m:rPr>
@@ -2031,28 +1906,7 @@
           <w:rFonts w:eastAsiaTheme="minorEastAsia"/>
           <w:lang w:val="ru-RU"/>
         </w:rPr>
-        <w:t xml:space="preserve">сопоставляет </w:t>
-      </w:r>
-      <w:r>
-        <w:rPr>
-          <w:rFonts w:eastAsiaTheme="minorEastAsia"/>
-          <w:lang w:val="ru-RU"/>
-        </w:rPr>
-        <w:t>аннотацию</w:t>
-      </w:r>
-      <w:r>
-        <w:rPr>
-          <w:rFonts w:eastAsiaTheme="minorEastAsia"/>
-          <w:lang w:val="ru-RU"/>
-        </w:rPr>
-        <w:t xml:space="preserve"> каждой </w:t>
-      </w:r>
-      <w:r>
-        <w:rPr>
-          <w:rFonts w:eastAsiaTheme="minorEastAsia"/>
-          <w:lang w:val="ru-RU"/>
-        </w:rPr>
-        <w:t xml:space="preserve">дуге </w:t>
+        <w:t xml:space="preserve">сопоставляет аннотацию каждой дуге </w:t>
       </w:r>
       <w:r>
         <w:rPr>
@@ -2122,21 +1976,7 @@
             <w:rFonts w:ascii="Cambria Math" w:eastAsiaTheme="minorEastAsia" w:hAnsi="Cambria Math"/>
             <w:lang w:val="ru-RU"/>
           </w:rPr>
-          <m:t>:</m:t>
-        </m:r>
-        <m:r>
-          <w:rPr>
-            <w:rFonts w:ascii="Cambria Math" w:eastAsiaTheme="minorEastAsia" w:hAnsi="Cambria Math"/>
-            <w:lang w:val="ru-RU"/>
-          </w:rPr>
-          <m:t>P</m:t>
-        </m:r>
-        <m:r>
-          <w:rPr>
-            <w:rFonts w:ascii="Cambria Math" w:eastAsiaTheme="minorEastAsia" w:hAnsi="Cambria Math"/>
-            <w:lang w:val="ru-RU"/>
-          </w:rPr>
-          <m:t>→</m:t>
+          <m:t>:P→</m:t>
         </m:r>
         <m:r>
           <m:rPr>
@@ -2161,28 +2001,7 @@
           <w:rFonts w:eastAsiaTheme="minorEastAsia"/>
           <w:lang w:val="ru-RU"/>
         </w:rPr>
-        <w:t xml:space="preserve">сопоставляет </w:t>
-      </w:r>
-      <w:r>
-        <w:rPr>
-          <w:rFonts w:eastAsiaTheme="minorEastAsia"/>
-          <w:lang w:val="ru-RU"/>
-        </w:rPr>
-        <w:t>инициализирующий терм</w:t>
-      </w:r>
-      <w:r>
-        <w:rPr>
-          <w:rFonts w:eastAsiaTheme="minorEastAsia"/>
-          <w:lang w:val="ru-RU"/>
-        </w:rPr>
-        <w:t xml:space="preserve"> </w:t>
-      </w:r>
-      <w:r>
-        <w:rPr>
-          <w:rFonts w:eastAsiaTheme="minorEastAsia"/>
-          <w:lang w:val="ru-RU"/>
-        </w:rPr>
-        <w:t xml:space="preserve">каждой позиции </w:t>
+        <w:t xml:space="preserve">сопоставляет инициализирующий терм каждой позиции </w:t>
       </w:r>
       <w:r>
         <w:rPr>
@@ -2368,14 +2187,7 @@
             <w:rFonts w:ascii="Cambria Math" w:eastAsiaTheme="minorEastAsia" w:hAnsi="Cambria Math"/>
             <w:lang w:val="ru-RU"/>
           </w:rPr>
-          <m:t>⊆</m:t>
-        </m:r>
-        <m:r>
-          <w:rPr>
-            <w:rFonts w:ascii="Cambria Math" w:eastAsiaTheme="minorEastAsia" w:hAnsi="Cambria Math"/>
-            <w:lang w:val="ru-RU"/>
-          </w:rPr>
-          <m:t>(P×T)∪(T×P)</m:t>
+          <m:t>⊆(P×T)∪(T×P)</m:t>
         </m:r>
       </m:oMath>
       <w:r>
@@ -2474,14 +2286,7 @@
             <w:rFonts w:ascii="Cambria Math" w:eastAsiaTheme="minorEastAsia" w:hAnsi="Cambria Math"/>
             <w:lang w:val="ru-RU"/>
           </w:rPr>
-          <m:t>[</m:t>
-        </m:r>
-        <m:r>
-          <w:rPr>
-            <w:rFonts w:ascii="Cambria Math" w:eastAsiaTheme="minorEastAsia" w:hAnsi="Cambria Math"/>
-            <w:lang w:val="ru-RU"/>
-          </w:rPr>
-          <m:t>v]∈</m:t>
+          <m:t>[v]∈</m:t>
         </m:r>
         <m:r>
           <m:rPr>
@@ -2550,17 +2355,7 @@
             <w:rFonts w:ascii="Cambria Math" w:hAnsi="Cambria Math"/>
             <w:lang w:val="ru-RU"/>
           </w:rPr>
-          <m:t>→</m:t>
-        </m:r>
-        <m:r>
-          <m:rPr>
-            <m:sty m:val="p"/>
-          </m:rPr>
-          <w:rPr>
-            <w:rFonts w:ascii="Cambria Math" w:hAnsi="Cambria Math"/>
-            <w:lang w:val="ru-RU"/>
-          </w:rPr>
-          <m:t>Σ</m:t>
+          <m:t>→Σ</m:t>
         </m:r>
       </m:oMath>
       <w:r>
@@ -3419,21 +3214,94 @@
             <w:rFonts w:ascii="Cambria Math" w:eastAsiaTheme="minorEastAsia" w:hAnsi="Cambria Math"/>
             <w:lang w:val="ru-RU"/>
           </w:rPr>
-          <m:t>Var(t)</m:t>
-        </m:r>
+          <m:t>Var(t)⊆V</m:t>
+        </m:r>
+      </m:oMath>
+      <w:r>
+        <w:rPr>
+          <w:rFonts w:eastAsiaTheme="minorEastAsia"/>
+          <w:lang w:val="ru-RU"/>
+        </w:rPr>
+        <w:t xml:space="preserve"> и состоят из переменных сторожевого условия и переменных из аннотаций входных дуг</w:t>
+      </w:r>
+    </w:p>
+    <w:p>
+      <w:pPr>
+        <w:rPr>
+          <w:rFonts w:eastAsiaTheme="minorEastAsia"/>
+          <w:lang w:val="ru-RU"/>
+        </w:rPr>
+      </w:pPr>
+      <w:r>
+        <w:rPr>
+          <w:rFonts w:eastAsiaTheme="minorEastAsia"/>
+          <w:lang w:val="ru-RU"/>
+        </w:rPr>
+        <w:t>Связкой (</w:t>
+      </w:r>
+      <w:r>
+        <w:rPr>
+          <w:rFonts w:eastAsiaTheme="minorEastAsia"/>
+        </w:rPr>
+        <w:t>binding</w:t>
+      </w:r>
+      <w:r>
+        <w:rPr>
+          <w:rFonts w:eastAsiaTheme="minorEastAsia"/>
+          <w:lang w:val="ru-RU"/>
+        </w:rPr>
+        <w:t xml:space="preserve">) </w:t>
+      </w:r>
+      <w:r>
+        <w:rPr>
+          <w:rFonts w:eastAsiaTheme="minorEastAsia"/>
+          <w:lang w:val="ru-RU"/>
+        </w:rPr>
+        <w:t xml:space="preserve">перехода считается функция </w:t>
+      </w:r>
+      <w:r>
+        <w:rPr>
+          <w:rFonts w:eastAsiaTheme="minorEastAsia"/>
+        </w:rPr>
+        <w:t>b</w:t>
+      </w:r>
+      <w:r>
+        <w:rPr>
+          <w:rFonts w:eastAsiaTheme="minorEastAsia"/>
+          <w:lang w:val="ru-RU"/>
+        </w:rPr>
+        <w:t>, сопоставл</w:t>
+      </w:r>
+      <w:r>
+        <w:rPr>
+          <w:rFonts w:eastAsiaTheme="minorEastAsia"/>
+          <w:lang w:val="ru-RU"/>
+        </w:rPr>
+        <w:t xml:space="preserve">яющая переменные </w:t>
+      </w:r>
+      <m:oMath>
         <m:r>
           <w:rPr>
             <w:rFonts w:ascii="Cambria Math" w:eastAsiaTheme="minorEastAsia" w:hAnsi="Cambria Math"/>
             <w:lang w:val="ru-RU"/>
           </w:rPr>
-          <m:t>⊆</m:t>
-        </m:r>
+          <m:t>v∈Var(t)</m:t>
+        </m:r>
+      </m:oMath>
+      <w:r>
+        <w:rPr>
+          <w:rFonts w:eastAsiaTheme="minorEastAsia"/>
+          <w:lang w:val="ru-RU"/>
+        </w:rPr>
+        <w:t xml:space="preserve"> и значения </w:t>
+      </w:r>
+      <m:oMath>
         <m:r>
           <w:rPr>
             <w:rFonts w:ascii="Cambria Math" w:eastAsiaTheme="minorEastAsia" w:hAnsi="Cambria Math"/>
             <w:lang w:val="ru-RU"/>
           </w:rPr>
-          <m:t>V</m:t>
+          <m:t>b(v)</m:t>
         </m:r>
       </m:oMath>
       <w:r>
@@ -3441,62 +3309,20 @@
           <w:rFonts w:eastAsiaTheme="minorEastAsia"/>
           <w:lang w:val="ru-RU"/>
         </w:rPr>
-        <w:t xml:space="preserve"> и состоят из переменных сторожевого условия и переменных из аннотаций входных дуг</w:t>
-      </w:r>
-    </w:p>
-    <w:p>
-      <w:pPr>
-        <w:rPr>
-          <w:rFonts w:eastAsiaTheme="minorEastAsia"/>
-          <w:lang w:val="ru-RU"/>
-        </w:rPr>
-      </w:pPr>
-      <w:r>
-        <w:rPr>
-          <w:rFonts w:eastAsiaTheme="minorEastAsia"/>
-          <w:lang w:val="ru-RU"/>
-        </w:rPr>
-        <w:t>Связкой (</w:t>
-      </w:r>
-      <w:r>
-        <w:rPr>
-          <w:rFonts w:eastAsiaTheme="minorEastAsia"/>
-        </w:rPr>
-        <w:t>binding</w:t>
-      </w:r>
-      <w:r>
-        <w:rPr>
-          <w:rFonts w:eastAsiaTheme="minorEastAsia"/>
-          <w:lang w:val="ru-RU"/>
-        </w:rPr>
-        <w:t xml:space="preserve">) </w:t>
-      </w:r>
-      <w:r>
-        <w:rPr>
-          <w:rFonts w:eastAsiaTheme="minorEastAsia"/>
-          <w:lang w:val="ru-RU"/>
-        </w:rPr>
-        <w:t xml:space="preserve">перехода считается функция </w:t>
-      </w:r>
-      <w:r>
-        <w:rPr>
-          <w:rFonts w:eastAsiaTheme="minorEastAsia"/>
-        </w:rPr>
-        <w:t>b</w:t>
-      </w:r>
-      <w:r>
-        <w:rPr>
-          <w:rFonts w:eastAsiaTheme="minorEastAsia"/>
-          <w:lang w:val="ru-RU"/>
-        </w:rPr>
-        <w:t>, сопоставл</w:t>
-      </w:r>
-      <w:r>
-        <w:rPr>
-          <w:rFonts w:eastAsiaTheme="minorEastAsia"/>
-          <w:lang w:val="ru-RU"/>
-        </w:rPr>
-        <w:t xml:space="preserve">яющая переменные </w:t>
+        <w:t xml:space="preserve">. Множество связок для перехода </w:t>
+      </w:r>
+      <w:r>
+        <w:rPr>
+          <w:rFonts w:eastAsiaTheme="minorEastAsia"/>
+        </w:rPr>
+        <w:t xml:space="preserve">t </w:t>
+      </w:r>
+      <w:r>
+        <w:rPr>
+          <w:rFonts w:eastAsiaTheme="minorEastAsia"/>
+          <w:lang w:val="ru-RU"/>
+        </w:rPr>
+        <w:t xml:space="preserve">обозначается как </w:t>
       </w:r>
       <m:oMath>
         <m:r>
@@ -3504,23 +3330,53 @@
             <w:rFonts w:ascii="Cambria Math" w:eastAsiaTheme="minorEastAsia" w:hAnsi="Cambria Math"/>
             <w:lang w:val="ru-RU"/>
           </w:rPr>
-          <m:t>v∈Var(t)</m:t>
+          <m:t>B(t)</m:t>
         </m:r>
       </m:oMath>
-      <w:r>
-        <w:rPr>
-          <w:rFonts w:eastAsiaTheme="minorEastAsia"/>
-          <w:lang w:val="ru-RU"/>
-        </w:rPr>
-        <w:t xml:space="preserve"> и значения </w:t>
+    </w:p>
+    <w:p>
+      <w:pPr>
+        <w:rPr>
+          <w:rFonts w:eastAsiaTheme="minorEastAsia"/>
+          <w:lang w:val="ru-RU"/>
+        </w:rPr>
+      </w:pPr>
+      <w:r>
+        <w:rPr>
+          <w:lang w:val="ru-RU"/>
+        </w:rPr>
+        <w:t xml:space="preserve">Элемент связки – это пара </w:t>
       </w:r>
       <m:oMath>
         <m:r>
           <w:rPr>
+            <w:rFonts w:ascii="Cambria Math" w:hAnsi="Cambria Math"/>
+            <w:lang w:val="ru-RU"/>
+          </w:rPr>
+          <m:t>(t, b)</m:t>
+        </m:r>
+      </m:oMath>
+      <w:r>
+        <w:rPr>
+          <w:rFonts w:eastAsiaTheme="minorEastAsia"/>
+          <w:lang w:val="ru-RU"/>
+        </w:rPr>
+        <w:t xml:space="preserve"> </w:t>
+      </w:r>
+      <w:r>
+        <w:rPr>
+          <w:rFonts w:eastAsiaTheme="minorEastAsia"/>
+          <w:lang w:val="ru-RU"/>
+        </w:rPr>
+        <w:t xml:space="preserve">где </w:t>
+      </w:r>
+      <m:oMath>
+        <m:r>
+          <w:rPr>
             <w:rFonts w:ascii="Cambria Math" w:eastAsiaTheme="minorEastAsia" w:hAnsi="Cambria Math"/>
             <w:lang w:val="ru-RU"/>
           </w:rPr>
-          <m:t>b(v)</m:t>
+          <m:t>t∈T</m:t>
         </m:r>
       </m:oMath>
       <w:r>
@@ -3528,20 +3384,14 @@
           <w:rFonts w:eastAsiaTheme="minorEastAsia"/>
           <w:lang w:val="ru-RU"/>
         </w:rPr>
-        <w:t xml:space="preserve">. Множество связок для перехода </w:t>
-      </w:r>
-      <w:r>
-        <w:rPr>
-          <w:rFonts w:eastAsiaTheme="minorEastAsia"/>
-        </w:rPr>
-        <w:t xml:space="preserve">t </w:t>
-      </w:r>
-      <w:r>
-        <w:rPr>
-          <w:rFonts w:eastAsiaTheme="minorEastAsia"/>
-          <w:lang w:val="ru-RU"/>
-        </w:rPr>
-        <w:t xml:space="preserve">обозначается как </w:t>
+        <w:t xml:space="preserve"> </w:t>
+      </w:r>
+      <w:r>
+        <w:rPr>
+          <w:rFonts w:eastAsiaTheme="minorEastAsia"/>
+          <w:lang w:val="ru-RU"/>
+        </w:rPr>
+        <w:t xml:space="preserve">и </w:t>
       </w:r>
       <m:oMath>
         <m:r>
@@ -3549,15 +3399,2866 @@
             <w:rFonts w:ascii="Cambria Math" w:eastAsiaTheme="minorEastAsia" w:hAnsi="Cambria Math"/>
             <w:lang w:val="ru-RU"/>
           </w:rPr>
-          <m:t>B(t)</m:t>
+          <m:t>b∈B(t)</m:t>
         </m:r>
       </m:oMath>
+      <w:r>
+        <w:rPr>
+          <w:rFonts w:eastAsiaTheme="minorEastAsia"/>
+          <w:lang w:val="ru-RU"/>
+        </w:rPr>
+        <w:t xml:space="preserve">. Множество элементов связки обозначается как </w:t>
+      </w:r>
+      <w:r>
+        <w:rPr>
+          <w:rFonts w:eastAsiaTheme="minorEastAsia"/>
+        </w:rPr>
+        <w:t>BE</w:t>
+      </w:r>
+    </w:p>
+    <w:p>
+      <w:pPr>
+        <w:rPr>
+          <w:rFonts w:eastAsiaTheme="minorEastAsia"/>
+          <w:lang w:val="ru-RU"/>
+        </w:rPr>
+      </w:pPr>
+      <w:r>
+        <w:rPr>
+          <w:rFonts w:eastAsiaTheme="minorEastAsia"/>
+          <w:lang w:val="ru-RU"/>
+        </w:rPr>
+        <w:t xml:space="preserve">Шаг </w:t>
+      </w:r>
+      <m:oMath>
+        <m:r>
+          <w:rPr>
+            <w:rFonts w:ascii="Cambria Math" w:eastAsiaTheme="minorEastAsia" w:hAnsi="Cambria Math"/>
+            <w:lang w:val="ru-RU"/>
+          </w:rPr>
+          <m:t>Y∈</m:t>
+        </m:r>
+        <m:sSub>
+          <m:sSubPr>
+            <m:ctrlPr>
+              <w:rPr>
+                <w:rFonts w:ascii="Cambria Math" w:eastAsiaTheme="minorEastAsia" w:hAnsi="Cambria Math"/>
+                <w:i/>
+                <w:lang w:val="ru-RU"/>
+              </w:rPr>
+            </m:ctrlPr>
+          </m:sSubPr>
+          <m:e>
+            <m:r>
+              <w:rPr>
+                <w:rFonts w:ascii="Cambria Math" w:eastAsiaTheme="minorEastAsia" w:hAnsi="Cambria Math"/>
+                <w:lang w:val="ru-RU"/>
+              </w:rPr>
+              <m:t>BE</m:t>
+            </m:r>
+          </m:e>
+          <m:sub>
+            <m:r>
+              <w:rPr>
+                <w:rFonts w:ascii="Cambria Math" w:eastAsiaTheme="minorEastAsia" w:hAnsi="Cambria Math"/>
+                <w:lang w:val="ru-RU"/>
+              </w:rPr>
+              <m:t>MS</m:t>
+            </m:r>
+          </m:sub>
+        </m:sSub>
+      </m:oMath>
+      <w:r>
+        <w:rPr>
+          <w:rFonts w:eastAsiaTheme="minorEastAsia"/>
+          <w:lang w:val="ru-RU"/>
+        </w:rPr>
+        <w:t xml:space="preserve"> – </w:t>
+      </w:r>
+      <w:r>
+        <w:rPr>
+          <w:rFonts w:eastAsiaTheme="minorEastAsia"/>
+          <w:lang w:val="ru-RU"/>
+        </w:rPr>
+        <w:t>это непустое конечное мультимножество элементов связки.</w:t>
+      </w:r>
+    </w:p>
+    <w:p>
+      <w:pPr>
+        <w:rPr>
+          <w:rFonts w:eastAsiaTheme="minorEastAsia"/>
+          <w:lang w:val="ru-RU"/>
+        </w:rPr>
+      </w:pPr>
+    </w:p>
+    <w:p>
+      <w:pPr>
+        <w:rPr>
+          <w:rFonts w:eastAsiaTheme="minorEastAsia"/>
+          <w:lang w:val="ru-RU"/>
+        </w:rPr>
+      </w:pPr>
+      <w:r>
+        <w:rPr>
+          <w:rFonts w:eastAsiaTheme="minorEastAsia"/>
+          <w:lang w:val="ru-RU"/>
+        </w:rPr>
+        <w:t>Разрешение и срабатываение переходов основаны на вычислении сторожевых условий и аннотаций дуг.</w:t>
+      </w:r>
+    </w:p>
+    <w:p>
+      <w:pPr>
+        <w:rPr>
+          <w:rFonts w:eastAsiaTheme="minorEastAsia"/>
+          <w:lang w:val="ru-RU"/>
+        </w:rPr>
+      </w:pPr>
+      <w:r>
+        <w:rPr>
+          <w:rFonts w:eastAsiaTheme="minorEastAsia"/>
+          <w:lang w:val="ru-RU"/>
+        </w:rPr>
+        <w:t xml:space="preserve">Результат вычисления сторожевого условия </w:t>
+      </w:r>
+      <m:oMath>
+        <m:r>
+          <w:rPr>
+            <w:rFonts w:ascii="Cambria Math" w:eastAsiaTheme="minorEastAsia" w:hAnsi="Cambria Math"/>
+            <w:lang w:val="ru-RU"/>
+          </w:rPr>
+          <m:t>G(t)</m:t>
+        </m:r>
+      </m:oMath>
+      <w:r>
+        <w:rPr>
+          <w:rFonts w:eastAsiaTheme="minorEastAsia"/>
+          <w:lang w:val="ru-RU"/>
+        </w:rPr>
+        <w:t xml:space="preserve"> </w:t>
+      </w:r>
+      <w:r>
+        <w:rPr>
+          <w:rFonts w:eastAsiaTheme="minorEastAsia"/>
+          <w:lang w:val="ru-RU"/>
+        </w:rPr>
+        <w:t xml:space="preserve">для элемента связки </w:t>
+      </w:r>
+      <m:oMath>
+        <m:r>
+          <w:rPr>
+            <w:rFonts w:ascii="Cambria Math" w:eastAsiaTheme="minorEastAsia" w:hAnsi="Cambria Math"/>
+            <w:lang w:val="ru-RU"/>
+          </w:rPr>
+          <m:t>(t, b)</m:t>
+        </m:r>
+      </m:oMath>
+      <w:r>
+        <w:rPr>
+          <w:rFonts w:eastAsiaTheme="minorEastAsia"/>
+          <w:lang w:val="ru-RU"/>
+        </w:rPr>
+        <w:t xml:space="preserve"> обозначается как </w:t>
+      </w:r>
+      <m:oMath>
+        <m:r>
+          <w:rPr>
+            <w:rFonts w:ascii="Cambria Math" w:eastAsiaTheme="minorEastAsia" w:hAnsi="Cambria Math"/>
+            <w:lang w:val="ru-RU"/>
+          </w:rPr>
+          <m:t>G(t)</m:t>
+        </m:r>
+        <m:d>
+          <m:dPr>
+            <m:begChr m:val="〈"/>
+            <m:endChr m:val="〉"/>
+            <m:ctrlPr>
+              <w:rPr>
+                <w:rFonts w:ascii="Cambria Math" w:eastAsiaTheme="minorEastAsia" w:hAnsi="Cambria Math"/>
+                <w:i/>
+                <w:lang w:val="ru-RU"/>
+              </w:rPr>
+            </m:ctrlPr>
+          </m:dPr>
+          <m:e>
+            <m:r>
+              <w:rPr>
+                <w:rFonts w:ascii="Cambria Math" w:eastAsiaTheme="minorEastAsia" w:hAnsi="Cambria Math"/>
+                <w:lang w:val="ru-RU"/>
+              </w:rPr>
+              <m:t>b</m:t>
+            </m:r>
+          </m:e>
+        </m:d>
+      </m:oMath>
+      <w:r>
+        <w:rPr>
+          <w:rFonts w:eastAsiaTheme="minorEastAsia"/>
+          <w:lang w:val="ru-RU"/>
+        </w:rPr>
+        <w:t>.</w:t>
+      </w:r>
+    </w:p>
+    <w:p>
+      <w:pPr>
+        <w:rPr>
+          <w:rFonts w:eastAsiaTheme="minorEastAsia"/>
+          <w:lang w:val="ru-RU"/>
+        </w:rPr>
+      </w:pPr>
+      <w:r>
+        <w:rPr>
+          <w:rFonts w:eastAsiaTheme="minorEastAsia"/>
+          <w:lang w:val="ru-RU"/>
+        </w:rPr>
+        <w:t xml:space="preserve">Аналогично, результат вычисления аннотации </w:t>
+      </w:r>
+      <m:oMath>
+        <m:r>
+          <w:rPr>
+            <w:rFonts w:ascii="Cambria Math" w:eastAsiaTheme="minorEastAsia" w:hAnsi="Cambria Math"/>
+            <w:lang w:val="ru-RU"/>
+          </w:rPr>
+          <m:t>E(a)</m:t>
+        </m:r>
+      </m:oMath>
+      <w:r>
+        <w:rPr>
+          <w:rFonts w:eastAsiaTheme="minorEastAsia"/>
+          <w:lang w:val="ru-RU"/>
+        </w:rPr>
+        <w:t xml:space="preserve"> обозначается как </w:t>
+      </w:r>
+      <m:oMath>
+        <m:r>
+          <w:rPr>
+            <w:rFonts w:ascii="Cambria Math" w:eastAsiaTheme="minorEastAsia" w:hAnsi="Cambria Math"/>
+            <w:lang w:val="ru-RU"/>
+          </w:rPr>
+          <m:t>E(a)</m:t>
+        </m:r>
+        <m:d>
+          <m:dPr>
+            <m:begChr m:val="〈"/>
+            <m:endChr m:val="〉"/>
+            <m:ctrlPr>
+              <w:rPr>
+                <w:rFonts w:ascii="Cambria Math" w:eastAsiaTheme="minorEastAsia" w:hAnsi="Cambria Math"/>
+                <w:i/>
+                <w:lang w:val="ru-RU"/>
+              </w:rPr>
+            </m:ctrlPr>
+          </m:dPr>
+          <m:e>
+            <m:r>
+              <w:rPr>
+                <w:rFonts w:ascii="Cambria Math" w:eastAsiaTheme="minorEastAsia" w:hAnsi="Cambria Math"/>
+                <w:lang w:val="ru-RU"/>
+              </w:rPr>
+              <m:t>b</m:t>
+            </m:r>
+          </m:e>
+        </m:d>
+      </m:oMath>
+    </w:p>
+    <w:p>
+      <w:pPr>
+        <w:rPr>
+          <w:rFonts w:eastAsiaTheme="minorEastAsia"/>
+          <w:lang w:val="ru-RU"/>
+        </w:rPr>
+      </w:pPr>
+      <w:r>
+        <w:rPr>
+          <w:rFonts w:eastAsiaTheme="minorEastAsia"/>
+          <w:lang w:val="ru-RU"/>
+        </w:rPr>
+        <w:t xml:space="preserve">Для позиции </w:t>
+      </w:r>
+      <w:r>
+        <w:rPr>
+          <w:rFonts w:eastAsiaTheme="minorEastAsia"/>
+        </w:rPr>
+        <w:t>p</w:t>
+      </w:r>
+      <w:r>
+        <w:rPr>
+          <w:rFonts w:eastAsiaTheme="minorEastAsia"/>
+          <w:lang w:val="ru-RU"/>
+        </w:rPr>
+        <w:t xml:space="preserve"> обозначение </w:t>
+      </w:r>
+      <m:oMath>
+        <m:r>
+          <w:rPr>
+            <w:rFonts w:ascii="Cambria Math" w:eastAsiaTheme="minorEastAsia" w:hAnsi="Cambria Math"/>
+            <w:lang w:val="ru-RU"/>
+          </w:rPr>
+          <m:t>E(p,t)</m:t>
+        </m:r>
+      </m:oMath>
+      <w:r>
+        <w:rPr>
+          <w:rFonts w:eastAsiaTheme="minorEastAsia"/>
+          <w:lang w:val="ru-RU"/>
+        </w:rPr>
+        <w:t xml:space="preserve"> указывает на аннотацию входной дуги из </w:t>
+      </w:r>
+      <w:r>
+        <w:rPr>
+          <w:rFonts w:eastAsiaTheme="minorEastAsia"/>
+        </w:rPr>
+        <w:t>p</w:t>
+      </w:r>
+      <w:r>
+        <w:rPr>
+          <w:rFonts w:eastAsiaTheme="minorEastAsia"/>
+          <w:lang w:val="ru-RU"/>
+        </w:rPr>
+        <w:t xml:space="preserve"> в </w:t>
+      </w:r>
+      <w:r>
+        <w:rPr>
+          <w:rFonts w:eastAsiaTheme="minorEastAsia"/>
+        </w:rPr>
+        <w:t>t</w:t>
+      </w:r>
+      <w:r>
+        <w:rPr>
+          <w:rFonts w:eastAsiaTheme="minorEastAsia"/>
+          <w:lang w:val="ru-RU"/>
+        </w:rPr>
+        <w:t xml:space="preserve"> (несправедливо при наличии параллельных дуг). Аналогично с </w:t>
+      </w:r>
+      <m:oMath>
+        <m:r>
+          <w:rPr>
+            <w:rFonts w:ascii="Cambria Math" w:eastAsiaTheme="minorEastAsia" w:hAnsi="Cambria Math"/>
+            <w:lang w:val="ru-RU"/>
+          </w:rPr>
+          <m:t>E(t,p)</m:t>
+        </m:r>
+      </m:oMath>
+    </w:p>
+    <w:p>
+      <w:pPr>
+        <w:rPr>
+          <w:rFonts w:eastAsiaTheme="minorEastAsia"/>
+          <w:lang w:val="ru-RU"/>
+        </w:rPr>
+      </w:pPr>
+      <w:r>
+        <w:rPr>
+          <w:rFonts w:eastAsiaTheme="minorEastAsia"/>
+          <w:lang w:val="ru-RU"/>
+        </w:rPr>
+        <w:t xml:space="preserve">Чтобы элемент связки был разрешенным, необходимо соблюдение двух условий. Во-первых, сторожевое условие должно быть удовлетворено: </w:t>
+      </w:r>
     </w:p>
     <w:p>
       <w:pPr>
         <w:rPr>
           <w:rFonts w:eastAsiaTheme="minorEastAsia"/>
           <w:i/>
+          <w:lang w:val="ru-RU"/>
+        </w:rPr>
+      </w:pPr>
+      <m:oMathPara>
+        <m:oMath>
+          <m:r>
+            <w:rPr>
+              <w:rFonts w:ascii="Cambria Math" w:eastAsiaTheme="minorEastAsia" w:hAnsi="Cambria Math"/>
+              <w:lang w:val="ru-RU"/>
+            </w:rPr>
+            <m:t>G</m:t>
+          </m:r>
+          <m:d>
+            <m:dPr>
+              <m:ctrlPr>
+                <w:rPr>
+                  <w:rFonts w:ascii="Cambria Math" w:eastAsiaTheme="minorEastAsia" w:hAnsi="Cambria Math"/>
+                  <w:i/>
+                  <w:lang w:val="ru-RU"/>
+                </w:rPr>
+              </m:ctrlPr>
+            </m:dPr>
+            <m:e>
+              <m:r>
+                <w:rPr>
+                  <w:rFonts w:ascii="Cambria Math" w:eastAsiaTheme="minorEastAsia" w:hAnsi="Cambria Math"/>
+                  <w:lang w:val="ru-RU"/>
+                </w:rPr>
+                <m:t>t</m:t>
+              </m:r>
+            </m:e>
+          </m:d>
+          <m:d>
+            <m:dPr>
+              <m:begChr m:val="〈"/>
+              <m:endChr m:val="〉"/>
+              <m:ctrlPr>
+                <w:rPr>
+                  <w:rFonts w:ascii="Cambria Math" w:eastAsiaTheme="minorEastAsia" w:hAnsi="Cambria Math"/>
+                  <w:i/>
+                  <w:lang w:val="ru-RU"/>
+                </w:rPr>
+              </m:ctrlPr>
+            </m:dPr>
+            <m:e>
+              <m:r>
+                <w:rPr>
+                  <w:rFonts w:ascii="Cambria Math" w:eastAsiaTheme="minorEastAsia" w:hAnsi="Cambria Math"/>
+                  <w:lang w:val="ru-RU"/>
+                </w:rPr>
+                <m:t>b</m:t>
+              </m:r>
+            </m:e>
+          </m:d>
+          <m:r>
+            <w:rPr>
+              <w:rFonts w:ascii="Cambria Math" w:eastAsiaTheme="minorEastAsia" w:hAnsi="Cambria Math"/>
+              <w:lang w:val="ru-RU"/>
+            </w:rPr>
+            <m:t>=true</m:t>
+          </m:r>
+        </m:oMath>
+      </m:oMathPara>
+    </w:p>
+    <w:p>
+      <w:pPr>
+        <w:rPr>
+          <w:lang w:val="ru-RU"/>
+        </w:rPr>
+      </w:pPr>
+      <w:r>
+        <w:rPr>
+          <w:lang w:val="ru-RU"/>
+        </w:rPr>
+        <w:t>Во-вторых, во входных позициях перехода должно быть достаточное количество токенов</w:t>
+      </w:r>
+      <w:r>
+        <w:rPr>
+          <w:lang w:val="ru-RU"/>
+        </w:rPr>
+        <w:t>:</w:t>
+      </w:r>
+    </w:p>
+    <w:p>
+      <w:pPr>
+        <w:rPr>
+          <w:rFonts w:eastAsiaTheme="minorEastAsia"/>
+          <w:lang w:val="ru-RU"/>
+        </w:rPr>
+      </w:pPr>
+      <w:r>
+        <w:rPr>
+          <w:lang w:val="ru-RU"/>
+        </w:rPr>
+        <w:t xml:space="preserve">Пусть </w:t>
+      </w:r>
+      <m:oMath>
+        <m:r>
+          <w:rPr>
+            <w:rFonts w:ascii="Cambria Math" w:hAnsi="Cambria Math"/>
+            <w:lang w:val="ru-RU"/>
+          </w:rPr>
+          <m:t>(p, t)</m:t>
+        </m:r>
+      </m:oMath>
+      <w:r>
+        <w:rPr>
+          <w:rFonts w:eastAsiaTheme="minorEastAsia"/>
+          <w:lang w:val="ru-RU"/>
+        </w:rPr>
+        <w:t xml:space="preserve"> </w:t>
+      </w:r>
+      <w:r>
+        <w:rPr>
+          <w:rFonts w:eastAsiaTheme="minorEastAsia"/>
+          <w:lang w:val="ru-RU"/>
+        </w:rPr>
+        <w:t xml:space="preserve">это входная дуга. Тогда вычисление терма </w:t>
+      </w:r>
+      <m:oMath>
+        <m:r>
+          <w:rPr>
+            <w:rFonts w:ascii="Cambria Math" w:eastAsiaTheme="minorEastAsia" w:hAnsi="Cambria Math"/>
+            <w:lang w:val="ru-RU"/>
+          </w:rPr>
+          <m:t>E(p,t)</m:t>
+        </m:r>
+        <m:d>
+          <m:dPr>
+            <m:begChr m:val="〈"/>
+            <m:endChr m:val="〉"/>
+            <m:ctrlPr>
+              <w:rPr>
+                <w:rFonts w:ascii="Cambria Math" w:eastAsiaTheme="minorEastAsia" w:hAnsi="Cambria Math"/>
+                <w:i/>
+                <w:lang w:val="ru-RU"/>
+              </w:rPr>
+            </m:ctrlPr>
+          </m:dPr>
+          <m:e>
+            <m:r>
+              <w:rPr>
+                <w:rFonts w:ascii="Cambria Math" w:eastAsiaTheme="minorEastAsia" w:hAnsi="Cambria Math"/>
+                <w:lang w:val="ru-RU"/>
+              </w:rPr>
+              <m:t>b</m:t>
+            </m:r>
+          </m:e>
+        </m:d>
+      </m:oMath>
+      <w:r>
+        <w:rPr>
+          <w:rFonts w:eastAsiaTheme="minorEastAsia"/>
+          <w:lang w:val="ru-RU"/>
+        </w:rPr>
+        <w:t xml:space="preserve"> определяет мультимножество требуемых токенов из </w:t>
+      </w:r>
+      <w:r>
+        <w:rPr>
+          <w:rFonts w:eastAsiaTheme="minorEastAsia"/>
+        </w:rPr>
+        <w:t>p</w:t>
+      </w:r>
+      <w:r>
+        <w:rPr>
+          <w:rFonts w:eastAsiaTheme="minorEastAsia"/>
+          <w:lang w:val="ru-RU"/>
+        </w:rPr>
+        <w:t xml:space="preserve">, извлекаемых из этой </w:t>
+      </w:r>
+      <w:r>
+        <w:rPr>
+          <w:rFonts w:eastAsiaTheme="minorEastAsia"/>
+          <w:lang w:val="ru-RU"/>
+        </w:rPr>
+        <w:lastRenderedPageBreak/>
+        <w:t>позиции при срабатывании перехода. Т.е. для каждой входной позиции справедливо:</w:t>
+      </w:r>
+    </w:p>
+    <w:p>
+      <w:pPr>
+        <w:rPr>
+          <w:rFonts w:eastAsiaTheme="minorEastAsia"/>
+          <w:i/>
+          <w:lang w:val="ru-RU"/>
+        </w:rPr>
+      </w:pPr>
+      <m:oMathPara>
+        <m:oMath>
+          <m:r>
+            <w:rPr>
+              <w:rFonts w:ascii="Cambria Math" w:hAnsi="Cambria Math"/>
+              <w:lang w:val="ru-RU"/>
+            </w:rPr>
+            <m:t>E</m:t>
+          </m:r>
+          <m:d>
+            <m:dPr>
+              <m:ctrlPr>
+                <w:rPr>
+                  <w:rFonts w:ascii="Cambria Math" w:hAnsi="Cambria Math"/>
+                  <w:i/>
+                  <w:lang w:val="ru-RU"/>
+                </w:rPr>
+              </m:ctrlPr>
+            </m:dPr>
+            <m:e>
+              <m:r>
+                <w:rPr>
+                  <w:rFonts w:ascii="Cambria Math" w:hAnsi="Cambria Math"/>
+                  <w:lang w:val="ru-RU"/>
+                </w:rPr>
+                <m:t>p,t</m:t>
+              </m:r>
+            </m:e>
+          </m:d>
+          <m:d>
+            <m:dPr>
+              <m:begChr m:val="〈"/>
+              <m:endChr m:val="〉"/>
+              <m:ctrlPr>
+                <w:rPr>
+                  <w:rFonts w:ascii="Cambria Math" w:hAnsi="Cambria Math"/>
+                  <w:i/>
+                  <w:lang w:val="ru-RU"/>
+                </w:rPr>
+              </m:ctrlPr>
+            </m:dPr>
+            <m:e>
+              <m:r>
+                <w:rPr>
+                  <w:rFonts w:ascii="Cambria Math" w:hAnsi="Cambria Math"/>
+                  <w:lang w:val="ru-RU"/>
+                </w:rPr>
+                <m:t>b</m:t>
+              </m:r>
+            </m:e>
+          </m:d>
+          <m:r>
+            <w:rPr>
+              <w:rFonts w:ascii="Cambria Math" w:hAnsi="Cambria Math"/>
+              <w:lang w:val="ru-RU"/>
+            </w:rPr>
+            <m:t>≪=M(p)</m:t>
+          </m:r>
+        </m:oMath>
+      </m:oMathPara>
+    </w:p>
+    <w:p>
+      <w:pPr>
+        <w:rPr>
+          <w:rFonts w:eastAsiaTheme="minorEastAsia"/>
+          <w:lang w:val="ru-RU"/>
+        </w:rPr>
+      </w:pPr>
+      <w:r>
+        <w:rPr>
+          <w:lang w:val="ru-RU"/>
+        </w:rPr>
+        <w:t xml:space="preserve">Новая маркировка </w:t>
+      </w:r>
+      <w:r>
+        <w:t>M</w:t>
+      </w:r>
+      <w:r>
+        <w:rPr>
+          <w:lang w:val="ru-RU"/>
+        </w:rPr>
+        <w:t xml:space="preserve">` </w:t>
+      </w:r>
+      <w:r>
+        <w:rPr>
+          <w:lang w:val="ru-RU"/>
+        </w:rPr>
+        <w:t xml:space="preserve">получается из текущей маркировки </w:t>
+      </w:r>
+      <w:r>
+        <w:t>M</w:t>
+      </w:r>
+      <w:r>
+        <w:rPr>
+          <w:lang w:val="ru-RU"/>
+        </w:rPr>
+        <w:t xml:space="preserve"> </w:t>
+      </w:r>
+      <w:r>
+        <w:rPr>
+          <w:lang w:val="ru-RU"/>
+        </w:rPr>
+        <w:t xml:space="preserve">при срабатывании перехода с некоторым элементом связки </w:t>
+      </w:r>
+      <m:oMath>
+        <m:r>
+          <w:rPr>
+            <w:rFonts w:ascii="Cambria Math" w:hAnsi="Cambria Math"/>
+            <w:lang w:val="ru-RU"/>
+          </w:rPr>
+          <m:t>(t,b)</m:t>
+        </m:r>
+      </m:oMath>
+      <w:r>
+        <w:rPr>
+          <w:rFonts w:eastAsiaTheme="minorEastAsia"/>
+          <w:lang w:val="ru-RU"/>
+        </w:rPr>
+        <w:t>:</w:t>
+      </w:r>
+    </w:p>
+    <w:p>
+      <w:pPr>
+        <w:rPr>
+          <w:rFonts w:eastAsiaTheme="minorEastAsia"/>
+          <w:lang w:val="ru-RU"/>
+        </w:rPr>
+      </w:pPr>
+      <m:oMath>
+        <m:r>
+          <w:rPr>
+            <w:rFonts w:ascii="Cambria Math" w:hAnsi="Cambria Math"/>
+            <w:lang w:val="ru-RU"/>
+          </w:rPr>
+          <m:t>M</m:t>
+        </m:r>
+        <m:r>
+          <m:rPr>
+            <m:sty m:val="p"/>
+          </m:rPr>
+          <w:rPr>
+            <w:rFonts w:ascii="Cambria Math" w:hAnsi="Cambria Math"/>
+            <w:lang w:val="ru-RU"/>
+          </w:rPr>
+          <m:t>`</m:t>
+        </m:r>
+        <m:d>
+          <m:dPr>
+            <m:ctrlPr>
+              <w:rPr>
+                <w:rFonts w:ascii="Cambria Math" w:hAnsi="Cambria Math"/>
+                <w:lang w:val="ru-RU"/>
+              </w:rPr>
+            </m:ctrlPr>
+          </m:dPr>
+          <m:e>
+            <m:r>
+              <w:rPr>
+                <w:rFonts w:ascii="Cambria Math" w:hAnsi="Cambria Math"/>
+                <w:lang w:val="ru-RU"/>
+              </w:rPr>
+              <m:t>p</m:t>
+            </m:r>
+          </m:e>
+        </m:d>
+        <m:r>
+          <m:rPr>
+            <m:sty m:val="p"/>
+          </m:rPr>
+          <w:rPr>
+            <w:rFonts w:ascii="Cambria Math" w:hAnsi="Cambria Math"/>
+            <w:lang w:val="ru-RU"/>
+          </w:rPr>
+          <m:t>=(</m:t>
+        </m:r>
+        <m:r>
+          <w:rPr>
+            <w:rFonts w:ascii="Cambria Math" w:hAnsi="Cambria Math"/>
+            <w:lang w:val="ru-RU"/>
+          </w:rPr>
+          <m:t>M</m:t>
+        </m:r>
+        <m:d>
+          <m:dPr>
+            <m:ctrlPr>
+              <w:rPr>
+                <w:rFonts w:ascii="Cambria Math" w:hAnsi="Cambria Math"/>
+                <w:lang w:val="ru-RU"/>
+              </w:rPr>
+            </m:ctrlPr>
+          </m:dPr>
+          <m:e>
+            <m:r>
+              <w:rPr>
+                <w:rFonts w:ascii="Cambria Math" w:hAnsi="Cambria Math"/>
+                <w:lang w:val="ru-RU"/>
+              </w:rPr>
+              <m:t>p</m:t>
+            </m:r>
+          </m:e>
+        </m:d>
+        <m:r>
+          <m:rPr>
+            <m:sty m:val="p"/>
+          </m:rPr>
+          <w:rPr>
+            <w:rFonts w:ascii="Cambria Math" w:hAnsi="Cambria Math"/>
+            <w:lang w:val="ru-RU"/>
+          </w:rPr>
+          <m:t>--</m:t>
+        </m:r>
+        <m:r>
+          <w:rPr>
+            <w:rFonts w:ascii="Cambria Math" w:hAnsi="Cambria Math"/>
+            <w:lang w:val="ru-RU"/>
+          </w:rPr>
+          <m:t>E</m:t>
+        </m:r>
+        <m:d>
+          <m:dPr>
+            <m:ctrlPr>
+              <w:rPr>
+                <w:rFonts w:ascii="Cambria Math" w:hAnsi="Cambria Math"/>
+                <w:lang w:val="ru-RU"/>
+              </w:rPr>
+            </m:ctrlPr>
+          </m:dPr>
+          <m:e>
+            <m:r>
+              <w:rPr>
+                <w:rFonts w:ascii="Cambria Math" w:hAnsi="Cambria Math"/>
+                <w:lang w:val="ru-RU"/>
+              </w:rPr>
+              <m:t>p</m:t>
+            </m:r>
+            <m:r>
+              <m:rPr>
+                <m:sty m:val="p"/>
+              </m:rPr>
+              <w:rPr>
+                <w:rFonts w:ascii="Cambria Math" w:hAnsi="Cambria Math"/>
+                <w:lang w:val="ru-RU"/>
+              </w:rPr>
+              <m:t>,</m:t>
+            </m:r>
+            <m:r>
+              <w:rPr>
+                <w:rFonts w:ascii="Cambria Math" w:hAnsi="Cambria Math"/>
+                <w:lang w:val="ru-RU"/>
+              </w:rPr>
+              <m:t>t</m:t>
+            </m:r>
+          </m:e>
+        </m:d>
+        <m:d>
+          <m:dPr>
+            <m:begChr m:val="〈"/>
+            <m:endChr m:val="〉"/>
+            <m:ctrlPr>
+              <w:rPr>
+                <w:rFonts w:ascii="Cambria Math" w:hAnsi="Cambria Math"/>
+                <w:lang w:val="ru-RU"/>
+              </w:rPr>
+            </m:ctrlPr>
+          </m:dPr>
+          <m:e>
+            <m:r>
+              <w:rPr>
+                <w:rFonts w:ascii="Cambria Math" w:hAnsi="Cambria Math"/>
+                <w:lang w:val="ru-RU"/>
+              </w:rPr>
+              <m:t>b</m:t>
+            </m:r>
+          </m:e>
+        </m:d>
+        <m:r>
+          <m:rPr>
+            <m:sty m:val="p"/>
+          </m:rPr>
+          <w:rPr>
+            <w:rFonts w:ascii="Cambria Math" w:hAnsi="Cambria Math"/>
+            <w:lang w:val="ru-RU"/>
+          </w:rPr>
+          <m:t>)</m:t>
+        </m:r>
+        <m:r>
+          <m:rPr>
+            <m:sty m:val="p"/>
+          </m:rPr>
+          <w:rPr>
+            <w:rFonts w:ascii="Cambria Math" w:hAnsi="Cambria Math"/>
+            <w:lang w:val="ru-RU"/>
+          </w:rPr>
+          <m:t>++</m:t>
+        </m:r>
+        <m:r>
+          <w:rPr>
+            <w:rFonts w:ascii="Cambria Math" w:hAnsi="Cambria Math"/>
+            <w:lang w:val="ru-RU"/>
+          </w:rPr>
+          <m:t>E</m:t>
+        </m:r>
+        <m:r>
+          <m:rPr>
+            <m:sty m:val="p"/>
+          </m:rPr>
+          <w:rPr>
+            <w:rFonts w:ascii="Cambria Math" w:hAnsi="Cambria Math"/>
+            <w:lang w:val="ru-RU"/>
+          </w:rPr>
+          <m:t>(</m:t>
+        </m:r>
+        <m:r>
+          <w:rPr>
+            <w:rFonts w:ascii="Cambria Math" w:hAnsi="Cambria Math"/>
+            <w:lang w:val="ru-RU"/>
+          </w:rPr>
+          <m:t>t</m:t>
+        </m:r>
+        <m:r>
+          <m:rPr>
+            <m:sty m:val="p"/>
+          </m:rPr>
+          <w:rPr>
+            <w:rFonts w:ascii="Cambria Math" w:hAnsi="Cambria Math"/>
+            <w:lang w:val="ru-RU"/>
+          </w:rPr>
+          <m:t>,</m:t>
+        </m:r>
+        <m:r>
+          <w:rPr>
+            <w:rFonts w:ascii="Cambria Math" w:hAnsi="Cambria Math"/>
+            <w:lang w:val="ru-RU"/>
+          </w:rPr>
+          <m:t>p</m:t>
+        </m:r>
+        <m:r>
+          <m:rPr>
+            <m:sty m:val="p"/>
+          </m:rPr>
+          <w:rPr>
+            <w:rFonts w:ascii="Cambria Math" w:hAnsi="Cambria Math"/>
+            <w:lang w:val="ru-RU"/>
+          </w:rPr>
+          <m:t>)</m:t>
+        </m:r>
+        <m:d>
+          <m:dPr>
+            <m:begChr m:val="〈"/>
+            <m:endChr m:val="〉"/>
+            <m:ctrlPr>
+              <w:rPr>
+                <w:rFonts w:ascii="Cambria Math" w:hAnsi="Cambria Math"/>
+                <w:lang w:val="ru-RU"/>
+              </w:rPr>
+            </m:ctrlPr>
+          </m:dPr>
+          <m:e>
+            <m:r>
+              <w:rPr>
+                <w:rFonts w:ascii="Cambria Math" w:hAnsi="Cambria Math"/>
+                <w:lang w:val="ru-RU"/>
+              </w:rPr>
+              <m:t>b</m:t>
+            </m:r>
+          </m:e>
+        </m:d>
+      </m:oMath>
+      <w:r>
+        <w:rPr>
+          <w:rFonts w:eastAsiaTheme="minorEastAsia"/>
+          <w:lang w:val="ru-RU"/>
+        </w:rPr>
+        <w:t xml:space="preserve"> для всех </w:t>
+      </w:r>
+      <m:oMath>
+        <m:r>
+          <w:rPr>
+            <w:rFonts w:ascii="Cambria Math" w:eastAsiaTheme="minorEastAsia" w:hAnsi="Cambria Math"/>
+            <w:lang w:val="ru-RU"/>
+          </w:rPr>
+          <m:t>p∈P</m:t>
+        </m:r>
+      </m:oMath>
+    </w:p>
+    <w:p>
+      <w:pPr>
+        <w:rPr>
+          <w:rFonts w:eastAsiaTheme="minorEastAsia"/>
+          <w:lang w:val="ru-RU"/>
+        </w:rPr>
+      </w:pPr>
+      <w:r>
+        <w:rPr>
+          <w:rFonts w:eastAsiaTheme="minorEastAsia"/>
+          <w:lang w:val="ru-RU"/>
+        </w:rPr>
+        <w:t>Таким образом, определения следующие:</w:t>
+      </w:r>
+    </w:p>
+    <w:p>
+      <w:pPr>
+        <w:rPr>
+          <w:rFonts w:eastAsiaTheme="minorEastAsia"/>
+          <w:lang w:val="ru-RU"/>
+        </w:rPr>
+      </w:pPr>
+      <w:r>
+        <w:rPr>
+          <w:rFonts w:eastAsiaTheme="minorEastAsia"/>
+          <w:lang w:val="ru-RU"/>
+        </w:rPr>
+        <w:t>Элемент связки разрешен, если справедливо</w:t>
+      </w:r>
+    </w:p>
+    <w:p>
+      <w:pPr>
+        <w:rPr>
+          <w:rFonts w:eastAsiaTheme="minorEastAsia"/>
+          <w:lang w:val="ru-RU"/>
+        </w:rPr>
+      </w:pPr>
+      <m:oMathPara>
+        <m:oMath>
+          <m:r>
+            <w:rPr>
+              <w:rFonts w:ascii="Cambria Math" w:hAnsi="Cambria Math"/>
+              <w:lang w:val="ru-RU"/>
+            </w:rPr>
+            <m:t>G</m:t>
+          </m:r>
+          <m:d>
+            <m:dPr>
+              <m:ctrlPr>
+                <w:rPr>
+                  <w:rFonts w:ascii="Cambria Math" w:hAnsi="Cambria Math"/>
+                  <w:i/>
+                  <w:lang w:val="ru-RU"/>
+                </w:rPr>
+              </m:ctrlPr>
+            </m:dPr>
+            <m:e>
+              <m:r>
+                <w:rPr>
+                  <w:rFonts w:ascii="Cambria Math" w:hAnsi="Cambria Math"/>
+                  <w:lang w:val="ru-RU"/>
+                </w:rPr>
+                <m:t>t</m:t>
+              </m:r>
+            </m:e>
+          </m:d>
+          <m:d>
+            <m:dPr>
+              <m:begChr m:val="〈"/>
+              <m:endChr m:val="〉"/>
+              <m:ctrlPr>
+                <w:rPr>
+                  <w:rFonts w:ascii="Cambria Math" w:hAnsi="Cambria Math"/>
+                  <w:i/>
+                  <w:lang w:val="ru-RU"/>
+                </w:rPr>
+              </m:ctrlPr>
+            </m:dPr>
+            <m:e>
+              <m:r>
+                <w:rPr>
+                  <w:rFonts w:ascii="Cambria Math" w:hAnsi="Cambria Math"/>
+                  <w:lang w:val="ru-RU"/>
+                </w:rPr>
+                <m:t>b</m:t>
+              </m:r>
+            </m:e>
+          </m:d>
+        </m:oMath>
+      </m:oMathPara>
+    </w:p>
+    <w:p>
+      <w:pPr>
+        <w:rPr>
+          <w:rFonts w:eastAsiaTheme="minorEastAsia"/>
+          <w:lang w:val="ru-RU"/>
+        </w:rPr>
+      </w:pPr>
+      <m:oMathPara>
+        <m:oMath>
+          <m:r>
+            <w:rPr>
+              <w:rFonts w:ascii="Cambria Math" w:eastAsiaTheme="minorEastAsia" w:hAnsi="Cambria Math"/>
+              <w:lang w:val="ru-RU"/>
+            </w:rPr>
+            <m:t>∀p∈P:E</m:t>
+          </m:r>
+          <m:d>
+            <m:dPr>
+              <m:ctrlPr>
+                <w:rPr>
+                  <w:rFonts w:ascii="Cambria Math" w:eastAsiaTheme="minorEastAsia" w:hAnsi="Cambria Math"/>
+                  <w:i/>
+                  <w:lang w:val="ru-RU"/>
+                </w:rPr>
+              </m:ctrlPr>
+            </m:dPr>
+            <m:e>
+              <m:r>
+                <w:rPr>
+                  <w:rFonts w:ascii="Cambria Math" w:eastAsiaTheme="minorEastAsia" w:hAnsi="Cambria Math"/>
+                  <w:lang w:val="ru-RU"/>
+                </w:rPr>
+                <m:t>p,t</m:t>
+              </m:r>
+            </m:e>
+          </m:d>
+          <m:d>
+            <m:dPr>
+              <m:begChr m:val="〈"/>
+              <m:endChr m:val="〉"/>
+              <m:ctrlPr>
+                <w:rPr>
+                  <w:rFonts w:ascii="Cambria Math" w:eastAsiaTheme="minorEastAsia" w:hAnsi="Cambria Math"/>
+                  <w:i/>
+                  <w:lang w:val="ru-RU"/>
+                </w:rPr>
+              </m:ctrlPr>
+            </m:dPr>
+            <m:e>
+              <m:r>
+                <w:rPr>
+                  <w:rFonts w:ascii="Cambria Math" w:eastAsiaTheme="minorEastAsia" w:hAnsi="Cambria Math"/>
+                  <w:lang w:val="ru-RU"/>
+                </w:rPr>
+                <m:t>b</m:t>
+              </m:r>
+            </m:e>
+          </m:d>
+          <m:r>
+            <w:rPr>
+              <w:rFonts w:ascii="Cambria Math" w:eastAsiaTheme="minorEastAsia" w:hAnsi="Cambria Math"/>
+              <w:lang w:val="ru-RU"/>
+            </w:rPr>
+            <m:t>≪=M</m:t>
+          </m:r>
+          <m:d>
+            <m:dPr>
+              <m:ctrlPr>
+                <w:rPr>
+                  <w:rFonts w:ascii="Cambria Math" w:eastAsiaTheme="minorEastAsia" w:hAnsi="Cambria Math"/>
+                  <w:i/>
+                  <w:lang w:val="ru-RU"/>
+                </w:rPr>
+              </m:ctrlPr>
+            </m:dPr>
+            <m:e>
+              <m:r>
+                <w:rPr>
+                  <w:rFonts w:ascii="Cambria Math" w:eastAsiaTheme="minorEastAsia" w:hAnsi="Cambria Math"/>
+                  <w:lang w:val="ru-RU"/>
+                </w:rPr>
+                <m:t>p</m:t>
+              </m:r>
+            </m:e>
+          </m:d>
+        </m:oMath>
+      </m:oMathPara>
+    </w:p>
+    <w:p>
+      <w:pPr>
+        <w:rPr>
+          <w:rFonts w:eastAsiaTheme="minorEastAsia"/>
+          <w:lang w:val="ru-RU"/>
+        </w:rPr>
+      </w:pPr>
+      <w:r>
+        <w:rPr>
+          <w:rFonts w:eastAsiaTheme="minorEastAsia"/>
+          <w:lang w:val="ru-RU"/>
+        </w:rPr>
+        <w:t>Результирующая маркировка при срабатывании перехода определяется следующим образом</w:t>
+      </w:r>
+    </w:p>
+    <w:p>
+      <w:pPr>
+        <w:rPr>
+          <w:rFonts w:eastAsiaTheme="minorEastAsia"/>
+          <w:lang w:val="ru-RU"/>
+        </w:rPr>
+      </w:pPr>
+      <m:oMathPara>
+        <m:oMath>
+          <m:r>
+            <w:rPr>
+              <w:rFonts w:ascii="Cambria Math" w:hAnsi="Cambria Math"/>
+              <w:lang w:val="ru-RU"/>
+            </w:rPr>
+            <m:t xml:space="preserve">∀p∈P: </m:t>
+          </m:r>
+          <m:r>
+            <w:rPr>
+              <w:rFonts w:ascii="Cambria Math" w:hAnsi="Cambria Math"/>
+              <w:lang w:val="ru-RU"/>
+            </w:rPr>
+            <m:t>M</m:t>
+          </m:r>
+          <m:r>
+            <m:rPr>
+              <m:sty m:val="p"/>
+            </m:rPr>
+            <w:rPr>
+              <w:rFonts w:ascii="Cambria Math" w:hAnsi="Cambria Math"/>
+              <w:lang w:val="ru-RU"/>
+            </w:rPr>
+            <m:t>`</m:t>
+          </m:r>
+          <m:d>
+            <m:dPr>
+              <m:ctrlPr>
+                <w:rPr>
+                  <w:rFonts w:ascii="Cambria Math" w:hAnsi="Cambria Math"/>
+                  <w:lang w:val="ru-RU"/>
+                </w:rPr>
+              </m:ctrlPr>
+            </m:dPr>
+            <m:e>
+              <m:r>
+                <w:rPr>
+                  <w:rFonts w:ascii="Cambria Math" w:hAnsi="Cambria Math"/>
+                  <w:lang w:val="ru-RU"/>
+                </w:rPr>
+                <m:t>p</m:t>
+              </m:r>
+            </m:e>
+          </m:d>
+          <m:r>
+            <m:rPr>
+              <m:sty m:val="p"/>
+            </m:rPr>
+            <w:rPr>
+              <w:rFonts w:ascii="Cambria Math" w:hAnsi="Cambria Math"/>
+              <w:lang w:val="ru-RU"/>
+            </w:rPr>
+            <m:t>=(</m:t>
+          </m:r>
+          <m:r>
+            <w:rPr>
+              <w:rFonts w:ascii="Cambria Math" w:hAnsi="Cambria Math"/>
+              <w:lang w:val="ru-RU"/>
+            </w:rPr>
+            <m:t>M</m:t>
+          </m:r>
+          <m:d>
+            <m:dPr>
+              <m:ctrlPr>
+                <w:rPr>
+                  <w:rFonts w:ascii="Cambria Math" w:hAnsi="Cambria Math"/>
+                  <w:lang w:val="ru-RU"/>
+                </w:rPr>
+              </m:ctrlPr>
+            </m:dPr>
+            <m:e>
+              <m:r>
+                <w:rPr>
+                  <w:rFonts w:ascii="Cambria Math" w:hAnsi="Cambria Math"/>
+                  <w:lang w:val="ru-RU"/>
+                </w:rPr>
+                <m:t>p</m:t>
+              </m:r>
+            </m:e>
+          </m:d>
+          <m:r>
+            <m:rPr>
+              <m:sty m:val="p"/>
+            </m:rPr>
+            <w:rPr>
+              <w:rFonts w:ascii="Cambria Math" w:hAnsi="Cambria Math"/>
+              <w:lang w:val="ru-RU"/>
+            </w:rPr>
+            <m:t>--</m:t>
+          </m:r>
+          <m:r>
+            <w:rPr>
+              <w:rFonts w:ascii="Cambria Math" w:hAnsi="Cambria Math"/>
+              <w:lang w:val="ru-RU"/>
+            </w:rPr>
+            <m:t>E</m:t>
+          </m:r>
+          <m:d>
+            <m:dPr>
+              <m:ctrlPr>
+                <w:rPr>
+                  <w:rFonts w:ascii="Cambria Math" w:hAnsi="Cambria Math"/>
+                  <w:lang w:val="ru-RU"/>
+                </w:rPr>
+              </m:ctrlPr>
+            </m:dPr>
+            <m:e>
+              <m:r>
+                <w:rPr>
+                  <w:rFonts w:ascii="Cambria Math" w:hAnsi="Cambria Math"/>
+                  <w:lang w:val="ru-RU"/>
+                </w:rPr>
+                <m:t>p</m:t>
+              </m:r>
+              <m:r>
+                <m:rPr>
+                  <m:sty m:val="p"/>
+                </m:rPr>
+                <w:rPr>
+                  <w:rFonts w:ascii="Cambria Math" w:hAnsi="Cambria Math"/>
+                  <w:lang w:val="ru-RU"/>
+                </w:rPr>
+                <m:t>,</m:t>
+              </m:r>
+              <m:r>
+                <w:rPr>
+                  <w:rFonts w:ascii="Cambria Math" w:hAnsi="Cambria Math"/>
+                  <w:lang w:val="ru-RU"/>
+                </w:rPr>
+                <m:t>t</m:t>
+              </m:r>
+            </m:e>
+          </m:d>
+          <m:d>
+            <m:dPr>
+              <m:begChr m:val="〈"/>
+              <m:endChr m:val="〉"/>
+              <m:ctrlPr>
+                <w:rPr>
+                  <w:rFonts w:ascii="Cambria Math" w:hAnsi="Cambria Math"/>
+                  <w:lang w:val="ru-RU"/>
+                </w:rPr>
+              </m:ctrlPr>
+            </m:dPr>
+            <m:e>
+              <m:r>
+                <w:rPr>
+                  <w:rFonts w:ascii="Cambria Math" w:hAnsi="Cambria Math"/>
+                  <w:lang w:val="ru-RU"/>
+                </w:rPr>
+                <m:t>b</m:t>
+              </m:r>
+            </m:e>
+          </m:d>
+          <m:r>
+            <m:rPr>
+              <m:sty m:val="p"/>
+            </m:rPr>
+            <w:rPr>
+              <w:rFonts w:ascii="Cambria Math" w:hAnsi="Cambria Math"/>
+              <w:lang w:val="ru-RU"/>
+            </w:rPr>
+            <m:t>)</m:t>
+          </m:r>
+          <m:r>
+            <m:rPr>
+              <m:sty m:val="p"/>
+            </m:rPr>
+            <w:rPr>
+              <w:rFonts w:ascii="Cambria Math" w:hAnsi="Cambria Math"/>
+              <w:lang w:val="ru-RU"/>
+            </w:rPr>
+            <m:t>++</m:t>
+          </m:r>
+          <m:r>
+            <w:rPr>
+              <w:rFonts w:ascii="Cambria Math" w:hAnsi="Cambria Math"/>
+              <w:lang w:val="ru-RU"/>
+            </w:rPr>
+            <m:t>E</m:t>
+          </m:r>
+          <m:r>
+            <m:rPr>
+              <m:sty m:val="p"/>
+            </m:rPr>
+            <w:rPr>
+              <w:rFonts w:ascii="Cambria Math" w:hAnsi="Cambria Math"/>
+              <w:lang w:val="ru-RU"/>
+            </w:rPr>
+            <m:t>(</m:t>
+          </m:r>
+          <m:r>
+            <w:rPr>
+              <w:rFonts w:ascii="Cambria Math" w:hAnsi="Cambria Math"/>
+              <w:lang w:val="ru-RU"/>
+            </w:rPr>
+            <m:t>t</m:t>
+          </m:r>
+          <m:r>
+            <m:rPr>
+              <m:sty m:val="p"/>
+            </m:rPr>
+            <w:rPr>
+              <w:rFonts w:ascii="Cambria Math" w:hAnsi="Cambria Math"/>
+              <w:lang w:val="ru-RU"/>
+            </w:rPr>
+            <m:t>,</m:t>
+          </m:r>
+          <m:r>
+            <w:rPr>
+              <w:rFonts w:ascii="Cambria Math" w:hAnsi="Cambria Math"/>
+              <w:lang w:val="ru-RU"/>
+            </w:rPr>
+            <m:t>p</m:t>
+          </m:r>
+          <m:r>
+            <m:rPr>
+              <m:sty m:val="p"/>
+            </m:rPr>
+            <w:rPr>
+              <w:rFonts w:ascii="Cambria Math" w:hAnsi="Cambria Math"/>
+              <w:lang w:val="ru-RU"/>
+            </w:rPr>
+            <m:t>)</m:t>
+          </m:r>
+          <m:d>
+            <m:dPr>
+              <m:begChr m:val="〈"/>
+              <m:endChr m:val="〉"/>
+              <m:ctrlPr>
+                <w:rPr>
+                  <w:rFonts w:ascii="Cambria Math" w:hAnsi="Cambria Math"/>
+                  <w:lang w:val="ru-RU"/>
+                </w:rPr>
+              </m:ctrlPr>
+            </m:dPr>
+            <m:e>
+              <m:r>
+                <w:rPr>
+                  <w:rFonts w:ascii="Cambria Math" w:hAnsi="Cambria Math"/>
+                  <w:lang w:val="ru-RU"/>
+                </w:rPr>
+                <m:t>b</m:t>
+              </m:r>
+            </m:e>
+          </m:d>
+        </m:oMath>
+      </m:oMathPara>
+    </w:p>
+    <w:p>
+      <w:pPr>
+        <w:rPr>
+          <w:lang w:val="ru-RU"/>
+        </w:rPr>
+      </w:pPr>
+      <w:r>
+        <w:rPr>
+          <w:lang w:val="ru-RU"/>
+        </w:rPr>
+        <w:t>При выполнении проверок и вычислении результирующей маркировки достаточно рассматривать лишь позиции, связанные дугами с выбранным переходом</w:t>
+      </w:r>
+    </w:p>
+    <w:p>
+      <w:pPr>
+        <w:rPr>
+          <w:rFonts w:eastAsiaTheme="minorEastAsia"/>
+          <w:lang w:val="ru-RU"/>
+        </w:rPr>
+      </w:pPr>
+      <w:r>
+        <w:rPr>
+          <w:lang w:val="ru-RU"/>
+        </w:rPr>
+        <w:t xml:space="preserve">Каждый элемент связки </w:t>
+      </w:r>
+      <m:oMath>
+        <m:r>
+          <w:rPr>
+            <w:rFonts w:ascii="Cambria Math" w:hAnsi="Cambria Math"/>
+            <w:lang w:val="ru-RU"/>
+          </w:rPr>
+          <m:t>(t,b)</m:t>
+        </m:r>
+      </m:oMath>
+      <w:r>
+        <w:rPr>
+          <w:rFonts w:eastAsiaTheme="minorEastAsia"/>
+          <w:lang w:val="ru-RU"/>
+        </w:rPr>
+        <w:t xml:space="preserve"> для шага </w:t>
+      </w:r>
+      <w:r>
+        <w:rPr>
+          <w:rFonts w:eastAsiaTheme="minorEastAsia"/>
+        </w:rPr>
+        <w:t>Y</w:t>
+      </w:r>
+      <w:r>
+        <w:rPr>
+          <w:rFonts w:eastAsiaTheme="minorEastAsia"/>
+          <w:lang w:val="ru-RU"/>
+        </w:rPr>
+        <w:t xml:space="preserve"> </w:t>
+      </w:r>
+      <w:r>
+        <w:rPr>
+          <w:rFonts w:eastAsiaTheme="minorEastAsia"/>
+          <w:lang w:val="ru-RU"/>
+        </w:rPr>
+        <w:t xml:space="preserve">должен удовлетворять сторожевому условию перехода </w:t>
+      </w:r>
+      <w:r>
+        <w:rPr>
+          <w:rFonts w:eastAsiaTheme="minorEastAsia"/>
+        </w:rPr>
+        <w:t>t</w:t>
+      </w:r>
+      <w:r>
+        <w:rPr>
+          <w:rFonts w:eastAsiaTheme="minorEastAsia"/>
+          <w:lang w:val="ru-RU"/>
+        </w:rPr>
+        <w:t>. Кроме того, элементы связки должны иметь возможность извлекать приватизированные токены из позиций, не разделяя их с остальными элементами связки.</w:t>
+      </w:r>
+    </w:p>
+    <w:p>
+      <w:pPr>
+        <w:rPr>
+          <w:rFonts w:eastAsiaTheme="minorEastAsia"/>
+          <w:lang w:val="ru-RU"/>
+        </w:rPr>
+      </w:pPr>
+      <w:r>
+        <w:rPr>
+          <w:rFonts w:eastAsiaTheme="minorEastAsia"/>
+          <w:lang w:val="ru-RU"/>
+        </w:rPr>
+        <w:t xml:space="preserve">Поэтому каждая позиция должна иметь маркировку, мультимножество токенов, большим или равным сумме извлекаемых из </w:t>
+      </w:r>
+      <w:r>
+        <w:rPr>
+          <w:rFonts w:eastAsiaTheme="minorEastAsia"/>
+        </w:rPr>
+        <w:t>p</w:t>
+      </w:r>
+      <w:r>
+        <w:rPr>
+          <w:rFonts w:eastAsiaTheme="minorEastAsia"/>
+          <w:lang w:val="ru-RU"/>
+        </w:rPr>
+        <w:t xml:space="preserve"> </w:t>
+      </w:r>
+      <w:r>
+        <w:rPr>
+          <w:rFonts w:eastAsiaTheme="minorEastAsia"/>
+          <w:lang w:val="ru-RU"/>
+        </w:rPr>
+        <w:t xml:space="preserve">токенов элементами связки для шага </w:t>
+      </w:r>
+      <w:r>
+        <w:rPr>
+          <w:rFonts w:eastAsiaTheme="minorEastAsia"/>
+        </w:rPr>
+        <w:t>Y</w:t>
+      </w:r>
+      <w:r>
+        <w:rPr>
+          <w:rFonts w:eastAsiaTheme="minorEastAsia"/>
+          <w:lang w:val="ru-RU"/>
+        </w:rPr>
+        <w:t>:</w:t>
+      </w:r>
+    </w:p>
+    <w:p>
+      <w:pPr>
+        <w:rPr>
+          <w:rFonts w:eastAsiaTheme="minorEastAsia"/>
+          <w:lang w:val="ru-RU"/>
+        </w:rPr>
+      </w:pPr>
+      <m:oMathPara>
+        <m:oMath>
+          <m:nary>
+            <m:naryPr>
+              <m:chr m:val="∑"/>
+              <m:limLoc m:val="undOvr"/>
+              <m:supHide m:val="1"/>
+              <m:ctrlPr>
+                <w:rPr>
+                  <w:rFonts w:ascii="Cambria Math" w:hAnsi="Cambria Math"/>
+                  <w:i/>
+                  <w:lang w:val="ru-RU"/>
+                </w:rPr>
+              </m:ctrlPr>
+            </m:naryPr>
+            <m:sub>
+              <m:d>
+                <m:dPr>
+                  <m:ctrlPr>
+                    <w:rPr>
+                      <w:rFonts w:ascii="Cambria Math" w:hAnsi="Cambria Math"/>
+                      <w:i/>
+                      <w:lang w:val="ru-RU"/>
+                    </w:rPr>
+                  </m:ctrlPr>
+                </m:dPr>
+                <m:e>
+                  <m:r>
+                    <w:rPr>
+                      <w:rFonts w:ascii="Cambria Math" w:hAnsi="Cambria Math"/>
+                    </w:rPr>
+                    <m:t>t,b</m:t>
+                  </m:r>
+                </m:e>
+              </m:d>
+              <m:r>
+                <w:rPr>
+                  <w:rFonts w:ascii="Cambria Math" w:hAnsi="Cambria Math"/>
+                  <w:lang w:val="ru-RU"/>
+                </w:rPr>
+                <m:t>∈</m:t>
+              </m:r>
+              <m:r>
+                <w:rPr>
+                  <w:rFonts w:ascii="Cambria Math" w:hAnsi="Cambria Math"/>
+                </w:rPr>
+                <m:t>Y</m:t>
+              </m:r>
+            </m:sub>
+            <m:sup/>
+            <m:e>
+              <m:r>
+                <w:rPr>
+                  <w:rFonts w:ascii="Cambria Math" w:hAnsi="Cambria Math"/>
+                  <w:lang w:val="ru-RU"/>
+                </w:rPr>
+                <m:t>E</m:t>
+              </m:r>
+              <m:d>
+                <m:dPr>
+                  <m:ctrlPr>
+                    <w:rPr>
+                      <w:rFonts w:ascii="Cambria Math" w:hAnsi="Cambria Math"/>
+                      <w:i/>
+                      <w:lang w:val="ru-RU"/>
+                    </w:rPr>
+                  </m:ctrlPr>
+                </m:dPr>
+                <m:e>
+                  <m:r>
+                    <w:rPr>
+                      <w:rFonts w:ascii="Cambria Math" w:hAnsi="Cambria Math"/>
+                      <w:lang w:val="ru-RU"/>
+                    </w:rPr>
+                    <m:t>p,t</m:t>
+                  </m:r>
+                </m:e>
+              </m:d>
+              <m:d>
+                <m:dPr>
+                  <m:begChr m:val="〈"/>
+                  <m:endChr m:val="〉"/>
+                  <m:ctrlPr>
+                    <w:rPr>
+                      <w:rFonts w:ascii="Cambria Math" w:hAnsi="Cambria Math"/>
+                      <w:i/>
+                      <w:lang w:val="ru-RU"/>
+                    </w:rPr>
+                  </m:ctrlPr>
+                </m:dPr>
+                <m:e>
+                  <m:r>
+                    <w:rPr>
+                      <w:rFonts w:ascii="Cambria Math" w:hAnsi="Cambria Math"/>
+                      <w:lang w:val="ru-RU"/>
+                    </w:rPr>
+                    <m:t>b</m:t>
+                  </m:r>
+                </m:e>
+              </m:d>
+              <m:r>
+                <w:rPr>
+                  <w:rFonts w:ascii="Cambria Math" w:hAnsi="Cambria Math"/>
+                  <w:lang w:val="ru-RU"/>
+                </w:rPr>
+                <m:t>≪=M</m:t>
+              </m:r>
+              <m:d>
+                <m:dPr>
+                  <m:ctrlPr>
+                    <w:rPr>
+                      <w:rFonts w:ascii="Cambria Math" w:hAnsi="Cambria Math"/>
+                      <w:i/>
+                      <w:lang w:val="ru-RU"/>
+                    </w:rPr>
+                  </m:ctrlPr>
+                </m:dPr>
+                <m:e>
+                  <m:r>
+                    <w:rPr>
+                      <w:rFonts w:ascii="Cambria Math" w:hAnsi="Cambria Math"/>
+                      <w:lang w:val="ru-RU"/>
+                    </w:rPr>
+                    <m:t>p</m:t>
+                  </m:r>
+                </m:e>
+              </m:d>
+            </m:e>
+          </m:nary>
+        </m:oMath>
+      </m:oMathPara>
+    </w:p>
+    <w:p>
+      <w:pPr>
+        <w:rPr>
+          <w:rFonts w:eastAsiaTheme="minorEastAsia"/>
+          <w:lang w:val="ru-RU"/>
+        </w:rPr>
+      </w:pPr>
+      <w:r>
+        <w:rPr>
+          <w:rFonts w:eastAsiaTheme="minorEastAsia"/>
+          <w:lang w:val="ru-RU"/>
+        </w:rPr>
+        <w:t>Здесь считается мультимножество элементов связки, получается количество вхождений каждого элемента связки</w:t>
+      </w:r>
+    </w:p>
+    <w:p>
+      <w:pPr>
+        <w:rPr>
+          <w:rFonts w:eastAsiaTheme="minorEastAsia"/>
+          <w:lang w:val="ru-RU"/>
+        </w:rPr>
+      </w:pPr>
+      <w:r>
+        <w:rPr>
+          <w:rFonts w:eastAsiaTheme="minorEastAsia"/>
+          <w:lang w:val="ru-RU"/>
+        </w:rPr>
+        <w:lastRenderedPageBreak/>
+        <w:t xml:space="preserve">При срабатывании шага </w:t>
+      </w:r>
+      <w:r>
+        <w:rPr>
+          <w:rFonts w:eastAsiaTheme="minorEastAsia"/>
+        </w:rPr>
+        <w:t>Y</w:t>
+      </w:r>
+      <w:r>
+        <w:rPr>
+          <w:rFonts w:eastAsiaTheme="minorEastAsia"/>
+          <w:lang w:val="ru-RU"/>
+        </w:rPr>
+        <w:t xml:space="preserve"> их позиции </w:t>
+      </w:r>
+      <w:r>
+        <w:rPr>
+          <w:rFonts w:eastAsiaTheme="minorEastAsia"/>
+        </w:rPr>
+        <w:t>p</w:t>
+      </w:r>
+      <w:r>
+        <w:rPr>
+          <w:rFonts w:eastAsiaTheme="minorEastAsia"/>
+          <w:lang w:val="ru-RU"/>
+        </w:rPr>
+        <w:t xml:space="preserve"> </w:t>
+      </w:r>
+      <w:r>
+        <w:rPr>
+          <w:rFonts w:eastAsiaTheme="minorEastAsia"/>
+          <w:lang w:val="ru-RU"/>
+        </w:rPr>
+        <w:t xml:space="preserve">будут удалены </w:t>
+      </w:r>
+      <m:oMath>
+        <m:nary>
+          <m:naryPr>
+            <m:chr m:val="∑"/>
+            <m:limLoc m:val="undOvr"/>
+            <m:supHide m:val="1"/>
+            <m:ctrlPr>
+              <w:rPr>
+                <w:rFonts w:ascii="Cambria Math" w:eastAsiaTheme="minorEastAsia" w:hAnsi="Cambria Math"/>
+                <w:i/>
+                <w:lang w:val="ru-RU"/>
+              </w:rPr>
+            </m:ctrlPr>
+          </m:naryPr>
+          <m:sub>
+            <m:r>
+              <w:rPr>
+                <w:rFonts w:ascii="Cambria Math" w:eastAsiaTheme="minorEastAsia" w:hAnsi="Cambria Math"/>
+                <w:lang w:val="ru-RU"/>
+              </w:rPr>
+              <m:t>(t,b)∈Y</m:t>
+            </m:r>
+          </m:sub>
+          <m:sup/>
+          <m:e>
+            <m:r>
+              <w:rPr>
+                <w:rFonts w:ascii="Cambria Math" w:eastAsiaTheme="minorEastAsia" w:hAnsi="Cambria Math"/>
+                <w:lang w:val="ru-RU"/>
+              </w:rPr>
+              <m:t>E(p,t)</m:t>
+            </m:r>
+            <m:d>
+              <m:dPr>
+                <m:begChr m:val="〈"/>
+                <m:endChr m:val="〉"/>
+                <m:ctrlPr>
+                  <w:rPr>
+                    <w:rFonts w:ascii="Cambria Math" w:eastAsiaTheme="minorEastAsia" w:hAnsi="Cambria Math"/>
+                    <w:i/>
+                    <w:lang w:val="ru-RU"/>
+                  </w:rPr>
+                </m:ctrlPr>
+              </m:dPr>
+              <m:e>
+                <m:r>
+                  <w:rPr>
+                    <w:rFonts w:ascii="Cambria Math" w:eastAsiaTheme="minorEastAsia" w:hAnsi="Cambria Math"/>
+                    <w:lang w:val="ru-RU"/>
+                  </w:rPr>
+                  <m:t>b</m:t>
+                </m:r>
+              </m:e>
+            </m:d>
+          </m:e>
+        </m:nary>
+      </m:oMath>
+      <w:r>
+        <w:rPr>
+          <w:rFonts w:eastAsiaTheme="minorEastAsia"/>
+          <w:lang w:val="ru-RU"/>
+        </w:rPr>
+        <w:t xml:space="preserve"> токены и добавлены </w:t>
+      </w:r>
+      <m:oMath>
+        <m:nary>
+          <m:naryPr>
+            <m:chr m:val="∑"/>
+            <m:limLoc m:val="undOvr"/>
+            <m:supHide m:val="1"/>
+            <m:ctrlPr>
+              <w:rPr>
+                <w:rFonts w:ascii="Cambria Math" w:eastAsiaTheme="minorEastAsia" w:hAnsi="Cambria Math"/>
+                <w:i/>
+                <w:lang w:val="ru-RU"/>
+              </w:rPr>
+            </m:ctrlPr>
+          </m:naryPr>
+          <m:sub>
+            <m:r>
+              <w:rPr>
+                <w:rFonts w:ascii="Cambria Math" w:eastAsiaTheme="minorEastAsia" w:hAnsi="Cambria Math"/>
+                <w:lang w:val="ru-RU"/>
+              </w:rPr>
+              <m:t>(t,b)∈Y</m:t>
+            </m:r>
+          </m:sub>
+          <m:sup/>
+          <m:e>
+            <m:r>
+              <w:rPr>
+                <w:rFonts w:ascii="Cambria Math" w:eastAsiaTheme="minorEastAsia" w:hAnsi="Cambria Math"/>
+                <w:lang w:val="ru-RU"/>
+              </w:rPr>
+              <m:t>E(</m:t>
+            </m:r>
+            <m:r>
+              <w:rPr>
+                <w:rFonts w:ascii="Cambria Math" w:eastAsiaTheme="minorEastAsia" w:hAnsi="Cambria Math"/>
+                <w:lang w:val="ru-RU"/>
+              </w:rPr>
+              <m:t>t,p</m:t>
+            </m:r>
+            <m:r>
+              <w:rPr>
+                <w:rFonts w:ascii="Cambria Math" w:eastAsiaTheme="minorEastAsia" w:hAnsi="Cambria Math"/>
+                <w:lang w:val="ru-RU"/>
+              </w:rPr>
+              <m:t>)</m:t>
+            </m:r>
+            <m:d>
+              <m:dPr>
+                <m:begChr m:val="〈"/>
+                <m:endChr m:val="〉"/>
+                <m:ctrlPr>
+                  <w:rPr>
+                    <w:rFonts w:ascii="Cambria Math" w:eastAsiaTheme="minorEastAsia" w:hAnsi="Cambria Math"/>
+                    <w:i/>
+                    <w:lang w:val="ru-RU"/>
+                  </w:rPr>
+                </m:ctrlPr>
+              </m:dPr>
+              <m:e>
+                <m:r>
+                  <w:rPr>
+                    <w:rFonts w:ascii="Cambria Math" w:eastAsiaTheme="minorEastAsia" w:hAnsi="Cambria Math"/>
+                    <w:lang w:val="ru-RU"/>
+                  </w:rPr>
+                  <m:t>b</m:t>
+                </m:r>
+              </m:e>
+            </m:d>
+          </m:e>
+        </m:nary>
+      </m:oMath>
+      <w:r>
+        <w:rPr>
+          <w:rFonts w:eastAsiaTheme="minorEastAsia"/>
+          <w:lang w:val="ru-RU"/>
+        </w:rPr>
+        <w:t xml:space="preserve"> токены</w:t>
+      </w:r>
+    </w:p>
+    <w:p>
+      <w:pPr>
+        <w:rPr>
+          <w:rFonts w:eastAsiaTheme="minorEastAsia"/>
+          <w:lang w:val="ru-RU"/>
+        </w:rPr>
+      </w:pPr>
+      <w:r>
+        <w:rPr>
+          <w:rFonts w:eastAsiaTheme="minorEastAsia"/>
+          <w:lang w:val="ru-RU"/>
+        </w:rPr>
+        <w:t xml:space="preserve">Тогда новая маркировка </w:t>
+      </w:r>
+      <w:r>
+        <w:rPr>
+          <w:rFonts w:eastAsiaTheme="minorEastAsia"/>
+        </w:rPr>
+        <w:t>M</w:t>
+      </w:r>
+      <w:r>
+        <w:rPr>
+          <w:rFonts w:eastAsiaTheme="minorEastAsia"/>
+          <w:lang w:val="ru-RU"/>
+        </w:rPr>
+        <w:t xml:space="preserve">` </w:t>
+      </w:r>
+      <w:r>
+        <w:rPr>
+          <w:rFonts w:eastAsiaTheme="minorEastAsia"/>
+          <w:lang w:val="ru-RU"/>
+        </w:rPr>
+        <w:t xml:space="preserve">при срабатывании шага </w:t>
+      </w:r>
+      <w:r>
+        <w:rPr>
+          <w:rFonts w:eastAsiaTheme="minorEastAsia"/>
+        </w:rPr>
+        <w:t>Y</w:t>
+      </w:r>
+      <w:r>
+        <w:rPr>
+          <w:rFonts w:eastAsiaTheme="minorEastAsia"/>
+          <w:lang w:val="ru-RU"/>
+        </w:rPr>
+        <w:t xml:space="preserve"> получается:</w:t>
+      </w:r>
+    </w:p>
+    <w:p>
+      <w:pPr>
+        <w:rPr>
+          <w:rFonts w:eastAsiaTheme="minorEastAsia"/>
+          <w:lang w:val="ru-RU"/>
+        </w:rPr>
+      </w:pPr>
+      <m:oMathPara>
+        <m:oMath>
+          <m:r>
+            <w:rPr>
+              <w:rFonts w:ascii="Cambria Math" w:hAnsi="Cambria Math"/>
+              <w:lang w:val="ru-RU"/>
+            </w:rPr>
+            <m:t>M</m:t>
+          </m:r>
+          <m:r>
+            <m:rPr>
+              <m:sty m:val="p"/>
+            </m:rPr>
+            <w:rPr>
+              <w:rFonts w:ascii="Cambria Math" w:hAnsi="Cambria Math"/>
+              <w:lang w:val="ru-RU"/>
+            </w:rPr>
+            <m:t>`</m:t>
+          </m:r>
+          <m:d>
+            <m:dPr>
+              <m:ctrlPr>
+                <w:rPr>
+                  <w:rFonts w:ascii="Cambria Math" w:hAnsi="Cambria Math"/>
+                  <w:lang w:val="ru-RU"/>
+                </w:rPr>
+              </m:ctrlPr>
+            </m:dPr>
+            <m:e>
+              <m:r>
+                <w:rPr>
+                  <w:rFonts w:ascii="Cambria Math" w:hAnsi="Cambria Math"/>
+                  <w:lang w:val="ru-RU"/>
+                </w:rPr>
+                <m:t>p</m:t>
+              </m:r>
+            </m:e>
+          </m:d>
+          <m:r>
+            <m:rPr>
+              <m:sty m:val="p"/>
+            </m:rPr>
+            <w:rPr>
+              <w:rFonts w:ascii="Cambria Math" w:hAnsi="Cambria Math"/>
+              <w:lang w:val="ru-RU"/>
+            </w:rPr>
+            <m:t>=(</m:t>
+          </m:r>
+          <m:r>
+            <w:rPr>
+              <w:rFonts w:ascii="Cambria Math" w:hAnsi="Cambria Math"/>
+              <w:lang w:val="ru-RU"/>
+            </w:rPr>
+            <m:t>M</m:t>
+          </m:r>
+          <m:d>
+            <m:dPr>
+              <m:ctrlPr>
+                <w:rPr>
+                  <w:rFonts w:ascii="Cambria Math" w:hAnsi="Cambria Math"/>
+                  <w:lang w:val="ru-RU"/>
+                </w:rPr>
+              </m:ctrlPr>
+            </m:dPr>
+            <m:e>
+              <m:r>
+                <w:rPr>
+                  <w:rFonts w:ascii="Cambria Math" w:hAnsi="Cambria Math"/>
+                  <w:lang w:val="ru-RU"/>
+                </w:rPr>
+                <m:t>p</m:t>
+              </m:r>
+            </m:e>
+          </m:d>
+          <m:r>
+            <m:rPr>
+              <m:sty m:val="p"/>
+            </m:rPr>
+            <w:rPr>
+              <w:rFonts w:ascii="Cambria Math" w:hAnsi="Cambria Math"/>
+              <w:lang w:val="ru-RU"/>
+            </w:rPr>
+            <m:t>--</m:t>
+          </m:r>
+          <m:nary>
+            <m:naryPr>
+              <m:chr m:val="∑"/>
+              <m:limLoc m:val="undOvr"/>
+              <m:supHide m:val="1"/>
+              <m:ctrlPr>
+                <w:rPr>
+                  <w:rFonts w:ascii="Cambria Math" w:eastAsiaTheme="minorEastAsia" w:hAnsi="Cambria Math"/>
+                  <w:i/>
+                  <w:lang w:val="ru-RU"/>
+                </w:rPr>
+              </m:ctrlPr>
+            </m:naryPr>
+            <m:sub>
+              <m:r>
+                <w:rPr>
+                  <w:rFonts w:ascii="Cambria Math" w:eastAsiaTheme="minorEastAsia" w:hAnsi="Cambria Math"/>
+                  <w:lang w:val="ru-RU"/>
+                </w:rPr>
+                <m:t>(t,b)∈Y</m:t>
+              </m:r>
+            </m:sub>
+            <m:sup/>
+            <m:e>
+              <m:r>
+                <w:rPr>
+                  <w:rFonts w:ascii="Cambria Math" w:eastAsiaTheme="minorEastAsia" w:hAnsi="Cambria Math"/>
+                  <w:lang w:val="ru-RU"/>
+                </w:rPr>
+                <m:t>E(p,t)</m:t>
+              </m:r>
+              <m:d>
+                <m:dPr>
+                  <m:begChr m:val="〈"/>
+                  <m:endChr m:val="〉"/>
+                  <m:ctrlPr>
+                    <w:rPr>
+                      <w:rFonts w:ascii="Cambria Math" w:eastAsiaTheme="minorEastAsia" w:hAnsi="Cambria Math"/>
+                      <w:i/>
+                      <w:lang w:val="ru-RU"/>
+                    </w:rPr>
+                  </m:ctrlPr>
+                </m:dPr>
+                <m:e>
+                  <m:r>
+                    <w:rPr>
+                      <w:rFonts w:ascii="Cambria Math" w:eastAsiaTheme="minorEastAsia" w:hAnsi="Cambria Math"/>
+                      <w:lang w:val="ru-RU"/>
+                    </w:rPr>
+                    <m:t>b</m:t>
+                  </m:r>
+                </m:e>
+              </m:d>
+            </m:e>
+          </m:nary>
+          <m:r>
+            <m:rPr>
+              <m:sty m:val="p"/>
+            </m:rPr>
+            <w:rPr>
+              <w:rFonts w:ascii="Cambria Math" w:hAnsi="Cambria Math"/>
+              <w:lang w:val="ru-RU"/>
+            </w:rPr>
+            <m:t>)++</m:t>
+          </m:r>
+          <m:nary>
+            <m:naryPr>
+              <m:chr m:val="∑"/>
+              <m:limLoc m:val="undOvr"/>
+              <m:supHide m:val="1"/>
+              <m:ctrlPr>
+                <w:rPr>
+                  <w:rFonts w:ascii="Cambria Math" w:eastAsiaTheme="minorEastAsia" w:hAnsi="Cambria Math"/>
+                  <w:i/>
+                  <w:lang w:val="ru-RU"/>
+                </w:rPr>
+              </m:ctrlPr>
+            </m:naryPr>
+            <m:sub>
+              <m:r>
+                <w:rPr>
+                  <w:rFonts w:ascii="Cambria Math" w:eastAsiaTheme="minorEastAsia" w:hAnsi="Cambria Math"/>
+                  <w:lang w:val="ru-RU"/>
+                </w:rPr>
+                <m:t>(t,b)∈Y</m:t>
+              </m:r>
+            </m:sub>
+            <m:sup/>
+            <m:e>
+              <m:r>
+                <w:rPr>
+                  <w:rFonts w:ascii="Cambria Math" w:eastAsiaTheme="minorEastAsia" w:hAnsi="Cambria Math"/>
+                  <w:lang w:val="ru-RU"/>
+                </w:rPr>
+                <m:t>E(t,p)</m:t>
+              </m:r>
+              <m:d>
+                <m:dPr>
+                  <m:begChr m:val="〈"/>
+                  <m:endChr m:val="〉"/>
+                  <m:ctrlPr>
+                    <w:rPr>
+                      <w:rFonts w:ascii="Cambria Math" w:eastAsiaTheme="minorEastAsia" w:hAnsi="Cambria Math"/>
+                      <w:i/>
+                      <w:lang w:val="ru-RU"/>
+                    </w:rPr>
+                  </m:ctrlPr>
+                </m:dPr>
+                <m:e>
+                  <m:r>
+                    <w:rPr>
+                      <w:rFonts w:ascii="Cambria Math" w:eastAsiaTheme="minorEastAsia" w:hAnsi="Cambria Math"/>
+                      <w:lang w:val="ru-RU"/>
+                    </w:rPr>
+                    <m:t>b</m:t>
+                  </m:r>
+                </m:e>
+              </m:d>
+            </m:e>
+          </m:nary>
+        </m:oMath>
+      </m:oMathPara>
+    </w:p>
+    <w:p>
+      <w:pPr>
+        <w:rPr>
+          <w:rFonts w:eastAsiaTheme="minorEastAsia"/>
+          <w:lang w:val="ru-RU"/>
+        </w:rPr>
+      </w:pPr>
+      <w:r>
+        <w:rPr>
+          <w:rFonts w:eastAsiaTheme="minorEastAsia"/>
+          <w:lang w:val="ru-RU"/>
+        </w:rPr>
+        <w:t>Таким образом, определения для разрешенности и срабатывания шагов:</w:t>
+      </w:r>
+    </w:p>
+    <w:p>
+      <w:pPr>
+        <w:rPr>
+          <w:rFonts w:eastAsiaTheme="minorEastAsia"/>
+          <w:lang w:val="ru-RU"/>
+        </w:rPr>
+      </w:pPr>
+      <w:r>
+        <w:rPr>
+          <w:rFonts w:eastAsiaTheme="minorEastAsia"/>
+          <w:lang w:val="ru-RU"/>
+        </w:rPr>
+        <w:t xml:space="preserve">Шаг </w:t>
+      </w:r>
+      <m:oMath>
+        <m:r>
+          <w:rPr>
+            <w:rFonts w:ascii="Cambria Math" w:eastAsiaTheme="minorEastAsia" w:hAnsi="Cambria Math"/>
+            <w:lang w:val="ru-RU"/>
+          </w:rPr>
+          <m:t>Y∈</m:t>
+        </m:r>
+        <m:sSub>
+          <m:sSubPr>
+            <m:ctrlPr>
+              <w:rPr>
+                <w:rFonts w:ascii="Cambria Math" w:eastAsiaTheme="minorEastAsia" w:hAnsi="Cambria Math"/>
+                <w:i/>
+                <w:lang w:val="ru-RU"/>
+              </w:rPr>
+            </m:ctrlPr>
+          </m:sSubPr>
+          <m:e>
+            <m:r>
+              <w:rPr>
+                <w:rFonts w:ascii="Cambria Math" w:eastAsiaTheme="minorEastAsia" w:hAnsi="Cambria Math"/>
+                <w:lang w:val="ru-RU"/>
+              </w:rPr>
+              <m:t>BE</m:t>
+            </m:r>
+          </m:e>
+          <m:sub>
+            <m:r>
+              <w:rPr>
+                <w:rFonts w:ascii="Cambria Math" w:eastAsiaTheme="minorEastAsia" w:hAnsi="Cambria Math"/>
+                <w:lang w:val="ru-RU"/>
+              </w:rPr>
+              <m:t>MS</m:t>
+            </m:r>
+          </m:sub>
+        </m:sSub>
+      </m:oMath>
+      <w:r>
+        <w:rPr>
+          <w:rFonts w:eastAsiaTheme="minorEastAsia"/>
+          <w:lang w:val="ru-RU"/>
+        </w:rPr>
+        <w:t xml:space="preserve"> разрешен, если справедливо:</w:t>
+      </w:r>
+    </w:p>
+    <w:p>
+      <w:pPr>
+        <w:rPr>
+          <w:rFonts w:eastAsiaTheme="minorEastAsia"/>
+          <w:i/>
+          <w:lang w:val="ru-RU"/>
+        </w:rPr>
+      </w:pPr>
+      <m:oMathPara>
+        <m:oMath>
+          <m:r>
+            <w:rPr>
+              <w:rFonts w:ascii="Cambria Math" w:eastAsiaTheme="minorEastAsia" w:hAnsi="Cambria Math"/>
+              <w:lang w:val="ru-RU"/>
+            </w:rPr>
+            <m:t>∀</m:t>
+          </m:r>
+          <m:d>
+            <m:dPr>
+              <m:ctrlPr>
+                <w:rPr>
+                  <w:rFonts w:ascii="Cambria Math" w:eastAsiaTheme="minorEastAsia" w:hAnsi="Cambria Math"/>
+                  <w:i/>
+                  <w:lang w:val="ru-RU"/>
+                </w:rPr>
+              </m:ctrlPr>
+            </m:dPr>
+            <m:e>
+              <m:r>
+                <w:rPr>
+                  <w:rFonts w:ascii="Cambria Math" w:eastAsiaTheme="minorEastAsia" w:hAnsi="Cambria Math"/>
+                  <w:lang w:val="ru-RU"/>
+                </w:rPr>
+                <m:t>t,b</m:t>
+              </m:r>
+            </m:e>
+          </m:d>
+          <m:r>
+            <w:rPr>
+              <w:rFonts w:ascii="Cambria Math" w:eastAsiaTheme="minorEastAsia" w:hAnsi="Cambria Math"/>
+              <w:lang w:val="ru-RU"/>
+            </w:rPr>
+            <m:t>∈Y:G(t)</m:t>
+          </m:r>
+          <m:d>
+            <m:dPr>
+              <m:begChr m:val="〈"/>
+              <m:endChr m:val="〉"/>
+              <m:ctrlPr>
+                <w:rPr>
+                  <w:rFonts w:ascii="Cambria Math" w:eastAsiaTheme="minorEastAsia" w:hAnsi="Cambria Math"/>
+                  <w:i/>
+                  <w:lang w:val="ru-RU"/>
+                </w:rPr>
+              </m:ctrlPr>
+            </m:dPr>
+            <m:e>
+              <m:r>
+                <w:rPr>
+                  <w:rFonts w:ascii="Cambria Math" w:eastAsiaTheme="minorEastAsia" w:hAnsi="Cambria Math"/>
+                  <w:lang w:val="ru-RU"/>
+                </w:rPr>
+                <m:t>b</m:t>
+              </m:r>
+            </m:e>
+          </m:d>
+        </m:oMath>
+      </m:oMathPara>
+    </w:p>
+    <w:p>
+      <w:pPr>
+        <w:rPr>
+          <w:rFonts w:eastAsiaTheme="minorEastAsia"/>
+          <w:lang w:val="ru-RU"/>
+        </w:rPr>
+      </w:pPr>
+      <m:oMathPara>
+        <m:oMath>
+          <m:r>
+            <w:rPr>
+              <w:rFonts w:ascii="Cambria Math" w:eastAsiaTheme="minorEastAsia" w:hAnsi="Cambria Math"/>
+              <w:lang w:val="ru-RU"/>
+            </w:rPr>
+            <m:t xml:space="preserve">∀p∈P: </m:t>
+          </m:r>
+          <m:nary>
+            <m:naryPr>
+              <m:chr m:val="∑"/>
+              <m:limLoc m:val="undOvr"/>
+              <m:supHide m:val="1"/>
+              <m:ctrlPr>
+                <w:rPr>
+                  <w:rFonts w:ascii="Cambria Math" w:hAnsi="Cambria Math"/>
+                  <w:i/>
+                  <w:lang w:val="ru-RU"/>
+                </w:rPr>
+              </m:ctrlPr>
+            </m:naryPr>
+            <m:sub>
+              <m:d>
+                <m:dPr>
+                  <m:ctrlPr>
+                    <w:rPr>
+                      <w:rFonts w:ascii="Cambria Math" w:hAnsi="Cambria Math"/>
+                      <w:i/>
+                      <w:lang w:val="ru-RU"/>
+                    </w:rPr>
+                  </m:ctrlPr>
+                </m:dPr>
+                <m:e>
+                  <m:r>
+                    <w:rPr>
+                      <w:rFonts w:ascii="Cambria Math" w:hAnsi="Cambria Math"/>
+                    </w:rPr>
+                    <m:t>t,b</m:t>
+                  </m:r>
+                </m:e>
+              </m:d>
+              <m:r>
+                <w:rPr>
+                  <w:rFonts w:ascii="Cambria Math" w:hAnsi="Cambria Math"/>
+                  <w:lang w:val="ru-RU"/>
+                </w:rPr>
+                <m:t>∈</m:t>
+              </m:r>
+              <m:r>
+                <w:rPr>
+                  <w:rFonts w:ascii="Cambria Math" w:hAnsi="Cambria Math"/>
+                </w:rPr>
+                <m:t>Y</m:t>
+              </m:r>
+            </m:sub>
+            <m:sup/>
+            <m:e>
+              <m:r>
+                <w:rPr>
+                  <w:rFonts w:ascii="Cambria Math" w:hAnsi="Cambria Math"/>
+                  <w:lang w:val="ru-RU"/>
+                </w:rPr>
+                <m:t>E</m:t>
+              </m:r>
+              <m:d>
+                <m:dPr>
+                  <m:ctrlPr>
+                    <w:rPr>
+                      <w:rFonts w:ascii="Cambria Math" w:hAnsi="Cambria Math"/>
+                      <w:i/>
+                      <w:lang w:val="ru-RU"/>
+                    </w:rPr>
+                  </m:ctrlPr>
+                </m:dPr>
+                <m:e>
+                  <m:r>
+                    <w:rPr>
+                      <w:rFonts w:ascii="Cambria Math" w:hAnsi="Cambria Math"/>
+                      <w:lang w:val="ru-RU"/>
+                    </w:rPr>
+                    <m:t>p,t</m:t>
+                  </m:r>
+                </m:e>
+              </m:d>
+              <m:d>
+                <m:dPr>
+                  <m:begChr m:val="〈"/>
+                  <m:endChr m:val="〉"/>
+                  <m:ctrlPr>
+                    <w:rPr>
+                      <w:rFonts w:ascii="Cambria Math" w:hAnsi="Cambria Math"/>
+                      <w:i/>
+                      <w:lang w:val="ru-RU"/>
+                    </w:rPr>
+                  </m:ctrlPr>
+                </m:dPr>
+                <m:e>
+                  <m:r>
+                    <w:rPr>
+                      <w:rFonts w:ascii="Cambria Math" w:hAnsi="Cambria Math"/>
+                      <w:lang w:val="ru-RU"/>
+                    </w:rPr>
+                    <m:t>b</m:t>
+                  </m:r>
+                </m:e>
+              </m:d>
+              <m:r>
+                <w:rPr>
+                  <w:rFonts w:ascii="Cambria Math" w:hAnsi="Cambria Math"/>
+                  <w:lang w:val="ru-RU"/>
+                </w:rPr>
+                <m:t>≪=M</m:t>
+              </m:r>
+              <m:d>
+                <m:dPr>
+                  <m:ctrlPr>
+                    <w:rPr>
+                      <w:rFonts w:ascii="Cambria Math" w:hAnsi="Cambria Math"/>
+                      <w:i/>
+                      <w:lang w:val="ru-RU"/>
+                    </w:rPr>
+                  </m:ctrlPr>
+                </m:dPr>
+                <m:e>
+                  <m:r>
+                    <w:rPr>
+                      <w:rFonts w:ascii="Cambria Math" w:hAnsi="Cambria Math"/>
+                      <w:lang w:val="ru-RU"/>
+                    </w:rPr>
+                    <m:t>p</m:t>
+                  </m:r>
+                </m:e>
+              </m:d>
+            </m:e>
+          </m:nary>
+        </m:oMath>
+      </m:oMathPara>
+    </w:p>
+    <w:p>
+      <w:pPr>
+        <w:rPr>
+          <w:lang w:val="ru-RU"/>
+        </w:rPr>
+      </w:pPr>
+      <w:r>
+        <w:rPr>
+          <w:lang w:val="ru-RU"/>
+        </w:rPr>
+        <w:t xml:space="preserve">Когда шаг разрешен, его срабатывание порождает новую маркировку </w:t>
+      </w:r>
+      <w:r>
+        <w:t>M</w:t>
+      </w:r>
+      <w:r>
+        <w:rPr>
+          <w:lang w:val="ru-RU"/>
+        </w:rPr>
+        <w:t>`</w:t>
+      </w:r>
+      <w:r>
+        <w:rPr>
+          <w:lang w:val="ru-RU"/>
+        </w:rPr>
+        <w:t>:</w:t>
+      </w:r>
+    </w:p>
+    <w:p>
+      <w:pPr>
+        <w:rPr>
+          <w:rFonts w:eastAsiaTheme="minorEastAsia"/>
+          <w:lang w:val="ru-RU"/>
+        </w:rPr>
+      </w:pPr>
+      <m:oMathPara>
+        <m:oMath>
+          <m:r>
+            <w:rPr>
+              <w:rFonts w:ascii="Cambria Math" w:hAnsi="Cambria Math"/>
+            </w:rPr>
+            <m:t>∀p∈P:</m:t>
+          </m:r>
+          <m:r>
+            <w:rPr>
+              <w:rFonts w:ascii="Cambria Math" w:hAnsi="Cambria Math"/>
+            </w:rPr>
+            <m:t xml:space="preserve"> </m:t>
+          </m:r>
+          <m:r>
+            <w:rPr>
+              <w:rFonts w:ascii="Cambria Math" w:hAnsi="Cambria Math"/>
+              <w:lang w:val="ru-RU"/>
+            </w:rPr>
+            <m:t>M</m:t>
+          </m:r>
+          <m:r>
+            <m:rPr>
+              <m:sty m:val="p"/>
+            </m:rPr>
+            <w:rPr>
+              <w:rFonts w:ascii="Cambria Math" w:hAnsi="Cambria Math"/>
+              <w:lang w:val="ru-RU"/>
+            </w:rPr>
+            <m:t>`</m:t>
+          </m:r>
+          <m:d>
+            <m:dPr>
+              <m:ctrlPr>
+                <w:rPr>
+                  <w:rFonts w:ascii="Cambria Math" w:hAnsi="Cambria Math"/>
+                  <w:lang w:val="ru-RU"/>
+                </w:rPr>
+              </m:ctrlPr>
+            </m:dPr>
+            <m:e>
+              <m:r>
+                <w:rPr>
+                  <w:rFonts w:ascii="Cambria Math" w:hAnsi="Cambria Math"/>
+                  <w:lang w:val="ru-RU"/>
+                </w:rPr>
+                <m:t>p</m:t>
+              </m:r>
+            </m:e>
+          </m:d>
+          <m:r>
+            <m:rPr>
+              <m:sty m:val="p"/>
+            </m:rPr>
+            <w:rPr>
+              <w:rFonts w:ascii="Cambria Math" w:hAnsi="Cambria Math"/>
+              <w:lang w:val="ru-RU"/>
+            </w:rPr>
+            <m:t>=(</m:t>
+          </m:r>
+          <m:r>
+            <w:rPr>
+              <w:rFonts w:ascii="Cambria Math" w:hAnsi="Cambria Math"/>
+              <w:lang w:val="ru-RU"/>
+            </w:rPr>
+            <m:t>M</m:t>
+          </m:r>
+          <m:d>
+            <m:dPr>
+              <m:ctrlPr>
+                <w:rPr>
+                  <w:rFonts w:ascii="Cambria Math" w:hAnsi="Cambria Math"/>
+                  <w:lang w:val="ru-RU"/>
+                </w:rPr>
+              </m:ctrlPr>
+            </m:dPr>
+            <m:e>
+              <m:r>
+                <w:rPr>
+                  <w:rFonts w:ascii="Cambria Math" w:hAnsi="Cambria Math"/>
+                  <w:lang w:val="ru-RU"/>
+                </w:rPr>
+                <m:t>p</m:t>
+              </m:r>
+            </m:e>
+          </m:d>
+          <m:r>
+            <m:rPr>
+              <m:sty m:val="p"/>
+            </m:rPr>
+            <w:rPr>
+              <w:rFonts w:ascii="Cambria Math" w:hAnsi="Cambria Math"/>
+              <w:lang w:val="ru-RU"/>
+            </w:rPr>
+            <m:t>--</m:t>
+          </m:r>
+          <m:nary>
+            <m:naryPr>
+              <m:chr m:val="∑"/>
+              <m:limLoc m:val="undOvr"/>
+              <m:supHide m:val="1"/>
+              <m:ctrlPr>
+                <w:rPr>
+                  <w:rFonts w:ascii="Cambria Math" w:eastAsiaTheme="minorEastAsia" w:hAnsi="Cambria Math"/>
+                  <w:i/>
+                  <w:lang w:val="ru-RU"/>
+                </w:rPr>
+              </m:ctrlPr>
+            </m:naryPr>
+            <m:sub>
+              <m:r>
+                <w:rPr>
+                  <w:rFonts w:ascii="Cambria Math" w:eastAsiaTheme="minorEastAsia" w:hAnsi="Cambria Math"/>
+                  <w:lang w:val="ru-RU"/>
+                </w:rPr>
+                <m:t>(t,b)∈Y</m:t>
+              </m:r>
+            </m:sub>
+            <m:sup/>
+            <m:e>
+              <m:r>
+                <w:rPr>
+                  <w:rFonts w:ascii="Cambria Math" w:eastAsiaTheme="minorEastAsia" w:hAnsi="Cambria Math"/>
+                  <w:lang w:val="ru-RU"/>
+                </w:rPr>
+                <m:t>E(p,t)</m:t>
+              </m:r>
+              <m:d>
+                <m:dPr>
+                  <m:begChr m:val="〈"/>
+                  <m:endChr m:val="〉"/>
+                  <m:ctrlPr>
+                    <w:rPr>
+                      <w:rFonts w:ascii="Cambria Math" w:eastAsiaTheme="minorEastAsia" w:hAnsi="Cambria Math"/>
+                      <w:i/>
+                      <w:lang w:val="ru-RU"/>
+                    </w:rPr>
+                  </m:ctrlPr>
+                </m:dPr>
+                <m:e>
+                  <m:r>
+                    <w:rPr>
+                      <w:rFonts w:ascii="Cambria Math" w:eastAsiaTheme="minorEastAsia" w:hAnsi="Cambria Math"/>
+                      <w:lang w:val="ru-RU"/>
+                    </w:rPr>
+                    <m:t>b</m:t>
+                  </m:r>
+                </m:e>
+              </m:d>
+            </m:e>
+          </m:nary>
+          <m:r>
+            <m:rPr>
+              <m:sty m:val="p"/>
+            </m:rPr>
+            <w:rPr>
+              <w:rFonts w:ascii="Cambria Math" w:hAnsi="Cambria Math"/>
+              <w:lang w:val="ru-RU"/>
+            </w:rPr>
+            <m:t>)++</m:t>
+          </m:r>
+          <m:nary>
+            <m:naryPr>
+              <m:chr m:val="∑"/>
+              <m:limLoc m:val="undOvr"/>
+              <m:supHide m:val="1"/>
+              <m:ctrlPr>
+                <w:rPr>
+                  <w:rFonts w:ascii="Cambria Math" w:eastAsiaTheme="minorEastAsia" w:hAnsi="Cambria Math"/>
+                  <w:i/>
+                  <w:lang w:val="ru-RU"/>
+                </w:rPr>
+              </m:ctrlPr>
+            </m:naryPr>
+            <m:sub>
+              <m:r>
+                <w:rPr>
+                  <w:rFonts w:ascii="Cambria Math" w:eastAsiaTheme="minorEastAsia" w:hAnsi="Cambria Math"/>
+                  <w:lang w:val="ru-RU"/>
+                </w:rPr>
+                <m:t>(t,b)∈Y</m:t>
+              </m:r>
+            </m:sub>
+            <m:sup/>
+            <m:e>
+              <m:r>
+                <w:rPr>
+                  <w:rFonts w:ascii="Cambria Math" w:eastAsiaTheme="minorEastAsia" w:hAnsi="Cambria Math"/>
+                  <w:lang w:val="ru-RU"/>
+                </w:rPr>
+                <m:t>E(t,p)</m:t>
+              </m:r>
+              <m:d>
+                <m:dPr>
+                  <m:begChr m:val="〈"/>
+                  <m:endChr m:val="〉"/>
+                  <m:ctrlPr>
+                    <w:rPr>
+                      <w:rFonts w:ascii="Cambria Math" w:eastAsiaTheme="minorEastAsia" w:hAnsi="Cambria Math"/>
+                      <w:i/>
+                      <w:lang w:val="ru-RU"/>
+                    </w:rPr>
+                  </m:ctrlPr>
+                </m:dPr>
+                <m:e>
+                  <m:r>
+                    <w:rPr>
+                      <w:rFonts w:ascii="Cambria Math" w:eastAsiaTheme="minorEastAsia" w:hAnsi="Cambria Math"/>
+                      <w:lang w:val="ru-RU"/>
+                    </w:rPr>
+                    <m:t>b</m:t>
+                  </m:r>
+                </m:e>
+              </m:d>
+            </m:e>
+          </m:nary>
+        </m:oMath>
+      </m:oMathPara>
+    </w:p>
+    <w:p>
+      <w:pPr>
+        <w:rPr>
+          <w:rFonts w:eastAsiaTheme="minorEastAsia"/>
+          <w:lang w:val="ru-RU"/>
+        </w:rPr>
+      </w:pPr>
+      <w:r>
+        <w:rPr>
+          <w:rFonts w:eastAsiaTheme="minorEastAsia"/>
+          <w:lang w:val="ru-RU"/>
+        </w:rPr>
+        <w:t xml:space="preserve">Шаг от маркировки </w:t>
+      </w:r>
+      <m:oMath>
+        <m:sSub>
+          <m:sSubPr>
+            <m:ctrlPr>
+              <w:rPr>
+                <w:rFonts w:ascii="Cambria Math" w:eastAsiaTheme="minorEastAsia" w:hAnsi="Cambria Math"/>
+                <w:i/>
+                <w:lang w:val="ru-RU"/>
+              </w:rPr>
+            </m:ctrlPr>
+          </m:sSubPr>
+          <m:e>
+            <m:r>
+              <w:rPr>
+                <w:rFonts w:ascii="Cambria Math" w:eastAsiaTheme="minorEastAsia" w:hAnsi="Cambria Math"/>
+                <w:lang w:val="ru-RU"/>
+              </w:rPr>
+              <m:t>M</m:t>
+            </m:r>
+          </m:e>
+          <m:sub>
+            <m:r>
+              <w:rPr>
+                <w:rFonts w:ascii="Cambria Math" w:eastAsiaTheme="minorEastAsia" w:hAnsi="Cambria Math"/>
+                <w:lang w:val="ru-RU"/>
+              </w:rPr>
+              <m:t>1</m:t>
+            </m:r>
+          </m:sub>
+        </m:sSub>
+      </m:oMath>
+      <w:r>
+        <w:rPr>
+          <w:rFonts w:eastAsiaTheme="minorEastAsia"/>
+          <w:lang w:val="ru-RU"/>
+        </w:rPr>
+        <w:t xml:space="preserve"> к маркировке </w:t>
+      </w:r>
+      <m:oMath>
+        <m:sSub>
+          <m:sSubPr>
+            <m:ctrlPr>
+              <w:rPr>
+                <w:rFonts w:ascii="Cambria Math" w:eastAsiaTheme="minorEastAsia" w:hAnsi="Cambria Math"/>
+                <w:i/>
+                <w:lang w:val="ru-RU"/>
+              </w:rPr>
+            </m:ctrlPr>
+          </m:sSubPr>
+          <m:e>
+            <m:r>
+              <w:rPr>
+                <w:rFonts w:ascii="Cambria Math" w:eastAsiaTheme="minorEastAsia" w:hAnsi="Cambria Math"/>
+                <w:lang w:val="ru-RU"/>
+              </w:rPr>
+              <m:t>M</m:t>
+            </m:r>
+          </m:e>
+          <m:sub>
+            <m:r>
+              <w:rPr>
+                <w:rFonts w:ascii="Cambria Math" w:eastAsiaTheme="minorEastAsia" w:hAnsi="Cambria Math"/>
+                <w:lang w:val="ru-RU"/>
+              </w:rPr>
+              <m:t>2</m:t>
+            </m:r>
+          </m:sub>
+        </m:sSub>
+      </m:oMath>
+      <w:r>
+        <w:rPr>
+          <w:rFonts w:eastAsiaTheme="minorEastAsia"/>
+          <w:lang w:val="ru-RU"/>
+        </w:rPr>
+        <w:t xml:space="preserve"> говорит о том, что </w:t>
+      </w:r>
+      <m:oMath>
+        <m:sSub>
+          <m:sSubPr>
+            <m:ctrlPr>
+              <w:rPr>
+                <w:rFonts w:ascii="Cambria Math" w:eastAsiaTheme="minorEastAsia" w:hAnsi="Cambria Math"/>
+                <w:i/>
+                <w:lang w:val="ru-RU"/>
+              </w:rPr>
+            </m:ctrlPr>
+          </m:sSubPr>
+          <m:e>
+            <m:r>
+              <w:rPr>
+                <w:rFonts w:ascii="Cambria Math" w:eastAsiaTheme="minorEastAsia" w:hAnsi="Cambria Math"/>
+                <w:lang w:val="ru-RU"/>
+              </w:rPr>
+              <m:t>M</m:t>
+            </m:r>
+          </m:e>
+          <m:sub>
+            <m:r>
+              <w:rPr>
+                <w:rFonts w:ascii="Cambria Math" w:eastAsiaTheme="minorEastAsia" w:hAnsi="Cambria Math"/>
+                <w:lang w:val="ru-RU"/>
+              </w:rPr>
+              <m:t>1</m:t>
+            </m:r>
+          </m:sub>
+        </m:sSub>
+      </m:oMath>
+      <w:r>
+        <w:rPr>
+          <w:rFonts w:eastAsiaTheme="minorEastAsia"/>
+          <w:lang w:val="ru-RU"/>
+        </w:rPr>
+        <w:t xml:space="preserve"> доступна напрямую из </w:t>
+      </w:r>
+      <m:oMath>
+        <m:sSub>
+          <m:sSubPr>
+            <m:ctrlPr>
+              <w:rPr>
+                <w:rFonts w:ascii="Cambria Math" w:eastAsiaTheme="minorEastAsia" w:hAnsi="Cambria Math"/>
+                <w:i/>
+                <w:lang w:val="ru-RU"/>
+              </w:rPr>
+            </m:ctrlPr>
+          </m:sSubPr>
+          <m:e>
+            <m:r>
+              <w:rPr>
+                <w:rFonts w:ascii="Cambria Math" w:eastAsiaTheme="minorEastAsia" w:hAnsi="Cambria Math"/>
+                <w:lang w:val="ru-RU"/>
+              </w:rPr>
+              <m:t>M</m:t>
+            </m:r>
+          </m:e>
+          <m:sub>
+            <m:r>
+              <w:rPr>
+                <w:rFonts w:ascii="Cambria Math" w:eastAsiaTheme="minorEastAsia" w:hAnsi="Cambria Math"/>
+                <w:lang w:val="ru-RU"/>
+              </w:rPr>
+              <m:t>2</m:t>
+            </m:r>
+          </m:sub>
+        </m:sSub>
+      </m:oMath>
+    </w:p>
+    <w:p>
+      <w:pPr>
+        <w:rPr>
+          <w:rFonts w:eastAsiaTheme="minorEastAsia"/>
+          <w:lang w:val="ru-RU"/>
+        </w:rPr>
+      </w:pPr>
+      <w:r>
+        <w:rPr>
+          <w:rFonts w:eastAsiaTheme="minorEastAsia"/>
+          <w:lang w:val="ru-RU"/>
+        </w:rPr>
+        <w:t>Понятия модулей</w:t>
+      </w:r>
+      <w:r>
+        <w:rPr>
+          <w:rFonts w:eastAsiaTheme="minorEastAsia"/>
+          <w:highlight w:val="yellow"/>
+          <w:lang w:val="ru-RU"/>
+        </w:rPr>
+        <w:t>...</w:t>
+      </w:r>
+    </w:p>
+    <w:p>
+      <w:pPr>
+        <w:rPr>
+          <w:rFonts w:eastAsiaTheme="minorEastAsia"/>
+          <w:lang w:val="ru-RU"/>
+        </w:rPr>
+      </w:pPr>
+      <w:r>
+        <w:rPr>
+          <w:lang w:val="ru-RU"/>
+        </w:rPr>
+        <w:t>Сокеты, порты, композиция модулей</w:t>
+      </w:r>
+    </w:p>
+    <w:p>
+      <w:pPr>
+        <w:rPr>
+          <w:rFonts w:eastAsiaTheme="minorEastAsia"/>
+          <w:lang w:val="ru-RU"/>
         </w:rPr>
       </w:pPr>
       <w:bookmarkStart w:id="0" w:name="_GoBack"/>
@@ -3981,6 +6682,7 @@
   <w:style w:type="character" w:default="1" w:styleId="DefaultParagraphFont">
     <w:name w:val="Default Paragraph Font"/>
     <w:uiPriority w:val="1"/>
+    <w:semiHidden/>
     <w:unhideWhenUsed/>
   </w:style>
   <w:style w:type="table" w:default="1" w:styleId="TableNormal">
@@ -4283,7 +6985,7 @@
 </file>
 
 <file path=customXml/itemProps1.xml><?xml version="1.0" encoding="utf-8"?>
-<ds:datastoreItem xmlns:ds="http://schemas.openxmlformats.org/officeDocument/2006/customXml" ds:itemID="{8CE2166A-401A-4035-8E23-252553436F58}">
+<ds:datastoreItem xmlns:ds="http://schemas.openxmlformats.org/officeDocument/2006/customXml" ds:itemID="{0B878E31-E393-4ADA-94B8-C3DA5B1FBC84}">
   <ds:schemaRefs>
     <ds:schemaRef ds:uri="http://schemas.openxmlformats.org/officeDocument/2006/bibliography"/>
   </ds:schemaRefs>

</xml_diff>